<commit_message>
work on payment concept
</commit_message>
<xml_diff>
--- a/Wallet/ICO-Payment/ICO-Payment.docx
+++ b/Wallet/ICO-Payment/ICO-Payment.docx
@@ -106,6 +106,7 @@
                   <w:dataBinding w:prefixMappings="xmlns:ns0='http://schemas.openxmlformats.org/package/2006/metadata/core-properties' xmlns:ns1='http://purl.org/dc/elements/1.1/'" w:xpath="/ns0:coreProperties[1]/ns1:title[1]" w:storeItemID="{6C3C8BC8-F283-45AE-878A-BAB7291924A1}"/>
                   <w:text/>
                 </w:sdtPr>
+                <w:sdtEndPr/>
                 <w:sdtContent>
                   <w:p>
                     <w:pPr>
@@ -145,6 +146,7 @@
                 <w:dataBinding w:prefixMappings="xmlns:ns0='http://schemas.openxmlformats.org/package/2006/metadata/core-properties' xmlns:ns1='http://purl.org/dc/elements/1.1/'" w:xpath="/ns0:coreProperties[1]/ns1:subject[1]" w:storeItemID="{6C3C8BC8-F283-45AE-878A-BAB7291924A1}"/>
                 <w:text/>
               </w:sdtPr>
+              <w:sdtEndPr/>
               <w:sdtContent>
                 <w:tc>
                   <w:tcPr>
@@ -190,7 +192,7 @@
                         <w:rFonts w:asciiTheme="majorHAnsi" w:eastAsiaTheme="majorEastAsia" w:hAnsiTheme="majorHAnsi" w:cstheme="majorBidi"/>
                         <w:lang w:val="en-US"/>
                       </w:rPr>
-                      <w:t>ent for arbitrary coins”– V. 1.2</w:t>
+                      <w:t>ent for arbitrary coins”– V. 1.3</w:t>
                     </w:r>
                   </w:p>
                 </w:tc>
@@ -258,6 +260,7 @@
           <w:docPartUnique/>
         </w:docPartObj>
       </w:sdtPr>
+      <w:sdtEndPr/>
       <w:sdtContent>
         <w:p>
           <w:pPr>
@@ -305,7 +308,7 @@
             </w:rPr>
             <w:fldChar w:fldCharType="separate"/>
           </w:r>
-          <w:hyperlink w:anchor="_Toc524712383" w:history="1">
+          <w:hyperlink w:anchor="_Toc524967982" w:history="1">
             <w:r>
               <w:rPr>
                 <w:rStyle w:val="Hyperlink"/>
@@ -350,7 +353,7 @@
                 <w:noProof/>
                 <w:webHidden/>
               </w:rPr>
-              <w:instrText xml:space="preserve"> PAGEREF _Toc524712383 \h </w:instrText>
+              <w:instrText xml:space="preserve"> PAGEREF _Toc524967982 \h </w:instrText>
             </w:r>
             <w:r>
               <w:rPr>
@@ -395,7 +398,7 @@
               <w:szCs w:val="24"/>
             </w:rPr>
           </w:pPr>
-          <w:hyperlink w:anchor="_Toc524712384" w:history="1">
+          <w:hyperlink w:anchor="_Toc524967983" w:history="1">
             <w:r>
               <w:rPr>
                 <w:rStyle w:val="Hyperlink"/>
@@ -440,7 +443,7 @@
                 <w:noProof/>
                 <w:webHidden/>
               </w:rPr>
-              <w:instrText xml:space="preserve"> PAGEREF _Toc524712384 \h </w:instrText>
+              <w:instrText xml:space="preserve"> PAGEREF _Toc524967983 \h </w:instrText>
             </w:r>
             <w:r>
               <w:rPr>
@@ -485,7 +488,7 @@
               <w:szCs w:val="24"/>
             </w:rPr>
           </w:pPr>
-          <w:hyperlink w:anchor="_Toc524712385" w:history="1">
+          <w:hyperlink w:anchor="_Toc524967984" w:history="1">
             <w:r>
               <w:rPr>
                 <w:rStyle w:val="Hyperlink"/>
@@ -530,7 +533,7 @@
                 <w:noProof/>
                 <w:webHidden/>
               </w:rPr>
-              <w:instrText xml:space="preserve"> PAGEREF _Toc524712385 \h </w:instrText>
+              <w:instrText xml:space="preserve"> PAGEREF _Toc524967984 \h </w:instrText>
             </w:r>
             <w:r>
               <w:rPr>
@@ -575,7 +578,7 @@
               <w:szCs w:val="24"/>
             </w:rPr>
           </w:pPr>
-          <w:hyperlink w:anchor="_Toc524712386" w:history="1">
+          <w:hyperlink w:anchor="_Toc524967985" w:history="1">
             <w:r>
               <w:rPr>
                 <w:rStyle w:val="Hyperlink"/>
@@ -620,7 +623,7 @@
                 <w:noProof/>
                 <w:webHidden/>
               </w:rPr>
-              <w:instrText xml:space="preserve"> PAGEREF _Toc524712386 \h </w:instrText>
+              <w:instrText xml:space="preserve"> PAGEREF _Toc524967985 \h </w:instrText>
             </w:r>
             <w:r>
               <w:rPr>
@@ -665,7 +668,7 @@
               <w:szCs w:val="24"/>
             </w:rPr>
           </w:pPr>
-          <w:hyperlink w:anchor="_Toc524712387" w:history="1">
+          <w:hyperlink w:anchor="_Toc524967986" w:history="1">
             <w:r>
               <w:rPr>
                 <w:rStyle w:val="Hyperlink"/>
@@ -710,7 +713,7 @@
                 <w:noProof/>
                 <w:webHidden/>
               </w:rPr>
-              <w:instrText xml:space="preserve"> PAGEREF _Toc524712387 \h </w:instrText>
+              <w:instrText xml:space="preserve"> PAGEREF _Toc524967986 \h </w:instrText>
             </w:r>
             <w:r>
               <w:rPr>
@@ -755,7 +758,7 @@
               <w:szCs w:val="24"/>
             </w:rPr>
           </w:pPr>
-          <w:hyperlink w:anchor="_Toc524712388" w:history="1">
+          <w:hyperlink w:anchor="_Toc524967987" w:history="1">
             <w:r>
               <w:rPr>
                 <w:rStyle w:val="Hyperlink"/>
@@ -800,7 +803,7 @@
                 <w:noProof/>
                 <w:webHidden/>
               </w:rPr>
-              <w:instrText xml:space="preserve"> PAGEREF _Toc524712388 \h </w:instrText>
+              <w:instrText xml:space="preserve"> PAGEREF _Toc524967987 \h </w:instrText>
             </w:r>
             <w:r>
               <w:rPr>
@@ -845,7 +848,7 @@
               <w:szCs w:val="24"/>
             </w:rPr>
           </w:pPr>
-          <w:hyperlink w:anchor="_Toc524712389" w:history="1">
+          <w:hyperlink w:anchor="_Toc524967988" w:history="1">
             <w:r>
               <w:rPr>
                 <w:rStyle w:val="Hyperlink"/>
@@ -890,7 +893,7 @@
                 <w:noProof/>
                 <w:webHidden/>
               </w:rPr>
-              <w:instrText xml:space="preserve"> PAGEREF _Toc524712389 \h </w:instrText>
+              <w:instrText xml:space="preserve"> PAGEREF _Toc524967988 \h </w:instrText>
             </w:r>
             <w:r>
               <w:rPr>
@@ -935,7 +938,7 @@
               <w:szCs w:val="24"/>
             </w:rPr>
           </w:pPr>
-          <w:hyperlink w:anchor="_Toc524712390" w:history="1">
+          <w:hyperlink w:anchor="_Toc524967989" w:history="1">
             <w:r>
               <w:rPr>
                 <w:rStyle w:val="Hyperlink"/>
@@ -980,7 +983,7 @@
                 <w:noProof/>
                 <w:webHidden/>
               </w:rPr>
-              <w:instrText xml:space="preserve"> PAGEREF _Toc524712390 \h </w:instrText>
+              <w:instrText xml:space="preserve"> PAGEREF _Toc524967989 \h </w:instrText>
             </w:r>
             <w:r>
               <w:rPr>
@@ -1025,7 +1028,7 @@
               <w:szCs w:val="24"/>
             </w:rPr>
           </w:pPr>
-          <w:hyperlink w:anchor="_Toc524712391" w:history="1">
+          <w:hyperlink w:anchor="_Toc524967990" w:history="1">
             <w:r>
               <w:rPr>
                 <w:rStyle w:val="Hyperlink"/>
@@ -1070,7 +1073,7 @@
                 <w:noProof/>
                 <w:webHidden/>
               </w:rPr>
-              <w:instrText xml:space="preserve"> PAGEREF _Toc524712391 \h </w:instrText>
+              <w:instrText xml:space="preserve"> PAGEREF _Toc524967990 \h </w:instrText>
             </w:r>
             <w:r>
               <w:rPr>
@@ -1090,7 +1093,7 @@
                 <w:noProof/>
                 <w:webHidden/>
               </w:rPr>
-              <w:t>17</w:t>
+              <w:t>16</w:t>
             </w:r>
             <w:r>
               <w:rPr>
@@ -1115,7 +1118,7 @@
               <w:szCs w:val="24"/>
             </w:rPr>
           </w:pPr>
-          <w:hyperlink w:anchor="_Toc524712392" w:history="1">
+          <w:hyperlink w:anchor="_Toc524967991" w:history="1">
             <w:r>
               <w:rPr>
                 <w:rStyle w:val="Hyperlink"/>
@@ -1160,7 +1163,7 @@
                 <w:noProof/>
                 <w:webHidden/>
               </w:rPr>
-              <w:instrText xml:space="preserve"> PAGEREF _Toc524712392 \h </w:instrText>
+              <w:instrText xml:space="preserve"> PAGEREF _Toc524967991 \h </w:instrText>
             </w:r>
             <w:r>
               <w:rPr>
@@ -1180,7 +1183,7 @@
                 <w:noProof/>
                 <w:webHidden/>
               </w:rPr>
-              <w:t>17</w:t>
+              <w:t>16</w:t>
             </w:r>
             <w:r>
               <w:rPr>
@@ -1205,7 +1208,7 @@
               <w:szCs w:val="24"/>
             </w:rPr>
           </w:pPr>
-          <w:hyperlink w:anchor="_Toc524712393" w:history="1">
+          <w:hyperlink w:anchor="_Toc524967992" w:history="1">
             <w:r>
               <w:rPr>
                 <w:rStyle w:val="Hyperlink"/>
@@ -1250,7 +1253,7 @@
                 <w:noProof/>
                 <w:webHidden/>
               </w:rPr>
-              <w:instrText xml:space="preserve"> PAGEREF _Toc524712393 \h </w:instrText>
+              <w:instrText xml:space="preserve"> PAGEREF _Toc524967992 \h </w:instrText>
             </w:r>
             <w:r>
               <w:rPr>
@@ -1270,7 +1273,7 @@
                 <w:noProof/>
                 <w:webHidden/>
               </w:rPr>
-              <w:t>18</w:t>
+              <w:t>17</w:t>
             </w:r>
             <w:r>
               <w:rPr>
@@ -1295,7 +1298,7 @@
               <w:szCs w:val="24"/>
             </w:rPr>
           </w:pPr>
-          <w:hyperlink w:anchor="_Toc524712394" w:history="1">
+          <w:hyperlink w:anchor="_Toc524967993" w:history="1">
             <w:r>
               <w:rPr>
                 <w:rStyle w:val="Hyperlink"/>
@@ -1340,7 +1343,7 @@
                 <w:noProof/>
                 <w:webHidden/>
               </w:rPr>
-              <w:instrText xml:space="preserve"> PAGEREF _Toc524712394 \h </w:instrText>
+              <w:instrText xml:space="preserve"> PAGEREF _Toc524967993 \h </w:instrText>
             </w:r>
             <w:r>
               <w:rPr>
@@ -1360,7 +1363,7 @@
                 <w:noProof/>
                 <w:webHidden/>
               </w:rPr>
-              <w:t>20</w:t>
+              <w:t>19</w:t>
             </w:r>
             <w:r>
               <w:rPr>
@@ -1385,7 +1388,7 @@
               <w:szCs w:val="24"/>
             </w:rPr>
           </w:pPr>
-          <w:hyperlink w:anchor="_Toc524712395" w:history="1">
+          <w:hyperlink w:anchor="_Toc524967994" w:history="1">
             <w:r>
               <w:rPr>
                 <w:rStyle w:val="Hyperlink"/>
@@ -1430,7 +1433,7 @@
                 <w:noProof/>
                 <w:webHidden/>
               </w:rPr>
-              <w:instrText xml:space="preserve"> PAGEREF _Toc524712395 \h </w:instrText>
+              <w:instrText xml:space="preserve"> PAGEREF _Toc524967994 \h </w:instrText>
             </w:r>
             <w:r>
               <w:rPr>
@@ -1450,7 +1453,7 @@
                 <w:noProof/>
                 <w:webHidden/>
               </w:rPr>
-              <w:t>20</w:t>
+              <w:t>19</w:t>
             </w:r>
             <w:r>
               <w:rPr>
@@ -1475,7 +1478,7 @@
               <w:szCs w:val="24"/>
             </w:rPr>
           </w:pPr>
-          <w:hyperlink w:anchor="_Toc524712396" w:history="1">
+          <w:hyperlink w:anchor="_Toc524967995" w:history="1">
             <w:r>
               <w:rPr>
                 <w:rStyle w:val="Hyperlink"/>
@@ -1520,7 +1523,7 @@
                 <w:noProof/>
                 <w:webHidden/>
               </w:rPr>
-              <w:instrText xml:space="preserve"> PAGEREF _Toc524712396 \h </w:instrText>
+              <w:instrText xml:space="preserve"> PAGEREF _Toc524967995 \h </w:instrText>
             </w:r>
             <w:r>
               <w:rPr>
@@ -1540,7 +1543,7 @@
                 <w:noProof/>
                 <w:webHidden/>
               </w:rPr>
-              <w:t>20</w:t>
+              <w:t>19</w:t>
             </w:r>
             <w:r>
               <w:rPr>
@@ -1565,7 +1568,7 @@
               <w:szCs w:val="24"/>
             </w:rPr>
           </w:pPr>
-          <w:hyperlink w:anchor="_Toc524712397" w:history="1">
+          <w:hyperlink w:anchor="_Toc524967996" w:history="1">
             <w:r>
               <w:rPr>
                 <w:rStyle w:val="Hyperlink"/>
@@ -1610,7 +1613,7 @@
                 <w:noProof/>
                 <w:webHidden/>
               </w:rPr>
-              <w:instrText xml:space="preserve"> PAGEREF _Toc524712397 \h </w:instrText>
+              <w:instrText xml:space="preserve"> PAGEREF _Toc524967996 \h </w:instrText>
             </w:r>
             <w:r>
               <w:rPr>
@@ -1630,7 +1633,7 @@
                 <w:noProof/>
                 <w:webHidden/>
               </w:rPr>
-              <w:t>20</w:t>
+              <w:t>19</w:t>
             </w:r>
             <w:r>
               <w:rPr>
@@ -1655,7 +1658,7 @@
               <w:szCs w:val="24"/>
             </w:rPr>
           </w:pPr>
-          <w:hyperlink w:anchor="_Toc524712398" w:history="1">
+          <w:hyperlink w:anchor="_Toc524967997" w:history="1">
             <w:r>
               <w:rPr>
                 <w:rStyle w:val="Hyperlink"/>
@@ -1679,7 +1682,7 @@
                 <w:noProof/>
                 <w:lang w:val="en-US"/>
               </w:rPr>
-              <w:t>Poll order payment status</w:t>
+              <w:t>Order details</w:t>
             </w:r>
             <w:r>
               <w:rPr>
@@ -1700,7 +1703,7 @@
                 <w:noProof/>
                 <w:webHidden/>
               </w:rPr>
-              <w:instrText xml:space="preserve"> PAGEREF _Toc524712398 \h </w:instrText>
+              <w:instrText xml:space="preserve"> PAGEREF _Toc524967997 \h </w:instrText>
             </w:r>
             <w:r>
               <w:rPr>
@@ -1720,7 +1723,7 @@
                 <w:noProof/>
                 <w:webHidden/>
               </w:rPr>
-              <w:t>20</w:t>
+              <w:t>19</w:t>
             </w:r>
             <w:r>
               <w:rPr>
@@ -1745,7 +1748,7 @@
               <w:szCs w:val="24"/>
             </w:rPr>
           </w:pPr>
-          <w:hyperlink w:anchor="_Toc524712399" w:history="1">
+          <w:hyperlink w:anchor="_Toc524967998" w:history="1">
             <w:r>
               <w:rPr>
                 <w:rStyle w:val="Hyperlink"/>
@@ -1769,7 +1772,7 @@
                 <w:noProof/>
                 <w:lang w:val="en-US"/>
               </w:rPr>
-              <w:t>Fund account</w:t>
+              <w:t>Get payment transaction</w:t>
             </w:r>
             <w:r>
               <w:rPr>
@@ -1790,7 +1793,7 @@
                 <w:noProof/>
                 <w:webHidden/>
               </w:rPr>
-              <w:instrText xml:space="preserve"> PAGEREF _Toc524712399 \h </w:instrText>
+              <w:instrText xml:space="preserve"> PAGEREF _Toc524967998 \h </w:instrText>
             </w:r>
             <w:r>
               <w:rPr>
@@ -1810,7 +1813,7 @@
                 <w:noProof/>
                 <w:webHidden/>
               </w:rPr>
-              <w:t>22</w:t>
+              <w:t>21</w:t>
             </w:r>
             <w:r>
               <w:rPr>
@@ -1835,7 +1838,7 @@
               <w:szCs w:val="24"/>
             </w:rPr>
           </w:pPr>
-          <w:hyperlink w:anchor="_Toc524712400" w:history="1">
+          <w:hyperlink w:anchor="_Toc524967999" w:history="1">
             <w:r>
               <w:rPr>
                 <w:rStyle w:val="Hyperlink"/>
@@ -1859,7 +1862,7 @@
                 <w:noProof/>
                 <w:lang w:val="en-US"/>
               </w:rPr>
-              <w:t>Get payment transaction</w:t>
+              <w:t>Execute payment transaction</w:t>
             </w:r>
             <w:r>
               <w:rPr>
@@ -1880,7 +1883,7 @@
                 <w:noProof/>
                 <w:webHidden/>
               </w:rPr>
-              <w:instrText xml:space="preserve"> PAGEREF _Toc524712400 \h </w:instrText>
+              <w:instrText xml:space="preserve"> PAGEREF _Toc524967999 \h </w:instrText>
             </w:r>
             <w:r>
               <w:rPr>
@@ -1900,7 +1903,7 @@
                 <w:noProof/>
                 <w:webHidden/>
               </w:rPr>
-              <w:t>22</w:t>
+              <w:t>21</w:t>
             </w:r>
             <w:r>
               <w:rPr>
@@ -1925,7 +1928,7 @@
               <w:szCs w:val="24"/>
             </w:rPr>
           </w:pPr>
-          <w:hyperlink w:anchor="_Toc524712401" w:history="1">
+          <w:hyperlink w:anchor="_Toc524968000" w:history="1">
             <w:r>
               <w:rPr>
                 <w:rStyle w:val="Hyperlink"/>
@@ -1949,7 +1952,7 @@
                 <w:noProof/>
                 <w:lang w:val="en-US"/>
               </w:rPr>
-              <w:t>Execute payment transaction</w:t>
+              <w:t>Get order list</w:t>
             </w:r>
             <w:r>
               <w:rPr>
@@ -1970,7 +1973,7 @@
                 <w:noProof/>
                 <w:webHidden/>
               </w:rPr>
-              <w:instrText xml:space="preserve"> PAGEREF _Toc524712401 \h </w:instrText>
+              <w:instrText xml:space="preserve"> PAGEREF _Toc524968000 \h </w:instrText>
             </w:r>
             <w:r>
               <w:rPr>
@@ -1990,97 +1993,7 @@
                 <w:noProof/>
                 <w:webHidden/>
               </w:rPr>
-              <w:t>22</w:t>
-            </w:r>
-            <w:r>
-              <w:rPr>
-                <w:noProof/>
-                <w:webHidden/>
-              </w:rPr>
-              <w:fldChar w:fldCharType="end"/>
-            </w:r>
-          </w:hyperlink>
-        </w:p>
-        <w:p>
-          <w:pPr>
-            <w:pStyle w:val="TOC2"/>
-            <w:tabs>
-              <w:tab w:val="left" w:pos="960"/>
-              <w:tab w:val="right" w:leader="dot" w:pos="9736"/>
-            </w:tabs>
-            <w:rPr>
-              <w:rFonts w:eastAsiaTheme="minorEastAsia"/>
-              <w:noProof/>
-              <w:sz w:val="24"/>
-              <w:szCs w:val="24"/>
-            </w:rPr>
-          </w:pPr>
-          <w:hyperlink w:anchor="_Toc524712402" w:history="1">
-            <w:r>
-              <w:rPr>
-                <w:rStyle w:val="Hyperlink"/>
-                <w:noProof/>
-                <w:lang w:val="en-US"/>
-              </w:rPr>
-              <w:t>7.8</w:t>
-            </w:r>
-            <w:r>
-              <w:rPr>
-                <w:rFonts w:eastAsiaTheme="minorEastAsia"/>
-                <w:noProof/>
-                <w:sz w:val="24"/>
-                <w:szCs w:val="24"/>
-              </w:rPr>
-              <w:tab/>
-            </w:r>
-            <w:r>
-              <w:rPr>
-                <w:rStyle w:val="Hyperlink"/>
-                <w:noProof/>
-                <w:lang w:val="en-US"/>
-              </w:rPr>
-              <w:t>Get orders</w:t>
-            </w:r>
-            <w:r>
-              <w:rPr>
-                <w:noProof/>
-                <w:webHidden/>
-              </w:rPr>
-              <w:tab/>
-            </w:r>
-            <w:r>
-              <w:rPr>
-                <w:noProof/>
-                <w:webHidden/>
-              </w:rPr>
-              <w:fldChar w:fldCharType="begin"/>
-            </w:r>
-            <w:r>
-              <w:rPr>
-                <w:noProof/>
-                <w:webHidden/>
-              </w:rPr>
-              <w:instrText xml:space="preserve"> PAGEREF _Toc524712402 \h </w:instrText>
-            </w:r>
-            <w:r>
-              <w:rPr>
-                <w:noProof/>
-                <w:webHidden/>
-              </w:rPr>
-            </w:r>
-            <w:r>
-              <w:rPr>
-                <w:noProof/>
-                <w:webHidden/>
-              </w:rPr>
-              <w:fldChar w:fldCharType="separate"/>
-            </w:r>
-            <w:r>
-              <w:rPr>
-                <w:noProof/>
-                <w:webHidden/>
-              </w:rPr>
-              <w:t>22</w:t>
+              <w:t>21</w:t>
             </w:r>
             <w:r>
               <w:rPr>
@@ -2105,7 +2018,7 @@
               <w:szCs w:val="24"/>
             </w:rPr>
           </w:pPr>
-          <w:hyperlink w:anchor="_Toc524712403" w:history="1">
+          <w:hyperlink w:anchor="_Toc524968001" w:history="1">
             <w:r>
               <w:rPr>
                 <w:rStyle w:val="Hyperlink"/>
@@ -2150,7 +2063,7 @@
                 <w:noProof/>
                 <w:webHidden/>
               </w:rPr>
-              <w:instrText xml:space="preserve"> PAGEREF _Toc524712403 \h </w:instrText>
+              <w:instrText xml:space="preserve"> PAGEREF _Toc524968001 \h </w:instrText>
             </w:r>
             <w:r>
               <w:rPr>
@@ -2170,7 +2083,7 @@
                 <w:noProof/>
                 <w:webHidden/>
               </w:rPr>
-              <w:t>23</w:t>
+              <w:t>21</w:t>
             </w:r>
             <w:r>
               <w:rPr>
@@ -2232,7 +2145,7 @@
           <w:lang w:val="en-US"/>
         </w:rPr>
       </w:pPr>
-      <w:bookmarkStart w:id="0" w:name="_Toc524712383"/>
+      <w:bookmarkStart w:id="0" w:name="_Toc524967982"/>
       <w:r>
         <w:rPr>
           <w:lang w:val="en-US"/>
@@ -2637,6 +2550,83 @@
                 <w:lang w:val="en-US"/>
               </w:rPr>
             </w:pPr>
+            <w:r>
+              <w:rPr>
+                <w:lang w:val="en-US"/>
+              </w:rPr>
+              <w:t>1.3</w:t>
+            </w:r>
+          </w:p>
+        </w:tc>
+        <w:tc>
+          <w:tcPr>
+            <w:tcW w:w="3706" w:type="dxa"/>
+          </w:tcPr>
+          <w:p>
+            <w:pPr>
+              <w:rPr>
+                <w:lang w:val="en-US"/>
+              </w:rPr>
+            </w:pPr>
+            <w:r>
+              <w:rPr>
+                <w:lang w:val="en-US"/>
+              </w:rPr>
+              <w:t>Refactoring and adding new screens</w:t>
+            </w:r>
+          </w:p>
+        </w:tc>
+        <w:tc>
+          <w:tcPr>
+            <w:tcW w:w="2434" w:type="dxa"/>
+          </w:tcPr>
+          <w:p>
+            <w:pPr>
+              <w:rPr>
+                <w:lang w:val="en-US"/>
+              </w:rPr>
+            </w:pPr>
+            <w:r>
+              <w:rPr>
+                <w:lang w:val="en-US"/>
+              </w:rPr>
+              <w:t>Christian Rogobete</w:t>
+            </w:r>
+          </w:p>
+        </w:tc>
+        <w:tc>
+          <w:tcPr>
+            <w:tcW w:w="2434" w:type="dxa"/>
+          </w:tcPr>
+          <w:p>
+            <w:pPr>
+              <w:rPr>
+                <w:lang w:val="en-US"/>
+              </w:rPr>
+            </w:pPr>
+            <w:r>
+              <w:rPr>
+                <w:lang w:val="en-US"/>
+              </w:rPr>
+              <w:t>17.09.2018</w:t>
+            </w:r>
+          </w:p>
+        </w:tc>
+      </w:tr>
+      <w:tr>
+        <w:trPr>
+          <w:trHeight w:val="256"/>
+        </w:trPr>
+        <w:tc>
+          <w:tcPr>
+            <w:tcW w:w="1162" w:type="dxa"/>
+          </w:tcPr>
+          <w:p>
+            <w:pPr>
+              <w:rPr>
+                <w:lang w:val="en-US"/>
+              </w:rPr>
+            </w:pPr>
           </w:p>
         </w:tc>
         <w:tc>
@@ -2782,59 +2772,6 @@
           </w:p>
         </w:tc>
       </w:tr>
-      <w:tr>
-        <w:trPr>
-          <w:trHeight w:val="256"/>
-        </w:trPr>
-        <w:tc>
-          <w:tcPr>
-            <w:tcW w:w="1162" w:type="dxa"/>
-          </w:tcPr>
-          <w:p>
-            <w:pPr>
-              <w:rPr>
-                <w:lang w:val="en-US"/>
-              </w:rPr>
-            </w:pPr>
-          </w:p>
-        </w:tc>
-        <w:tc>
-          <w:tcPr>
-            <w:tcW w:w="3706" w:type="dxa"/>
-          </w:tcPr>
-          <w:p>
-            <w:pPr>
-              <w:rPr>
-                <w:lang w:val="en-US"/>
-              </w:rPr>
-            </w:pPr>
-          </w:p>
-        </w:tc>
-        <w:tc>
-          <w:tcPr>
-            <w:tcW w:w="2434" w:type="dxa"/>
-          </w:tcPr>
-          <w:p>
-            <w:pPr>
-              <w:rPr>
-                <w:lang w:val="en-US"/>
-              </w:rPr>
-            </w:pPr>
-          </w:p>
-        </w:tc>
-        <w:tc>
-          <w:tcPr>
-            <w:tcW w:w="2434" w:type="dxa"/>
-          </w:tcPr>
-          <w:p>
-            <w:pPr>
-              <w:rPr>
-                <w:lang w:val="en-US"/>
-              </w:rPr>
-            </w:pPr>
-          </w:p>
-        </w:tc>
-      </w:tr>
     </w:tbl>
     <w:p>
       <w:pPr>
@@ -2873,7 +2810,7 @@
           <w:lang w:val="en-US"/>
         </w:rPr>
       </w:pPr>
-      <w:bookmarkStart w:id="1" w:name="_Toc524712384"/>
+      <w:bookmarkStart w:id="1" w:name="_Toc524967983"/>
       <w:r>
         <w:rPr>
           <w:lang w:val="en-US"/>
@@ -2894,7 +2831,7 @@
           <w:lang w:val="en-US"/>
         </w:rPr>
       </w:pPr>
-      <w:bookmarkStart w:id="2" w:name="_Toc524712385"/>
+      <w:bookmarkStart w:id="2" w:name="_Toc524967984"/>
       <w:r>
         <w:rPr>
           <w:lang w:val="en-US"/>
@@ -2947,7 +2884,7 @@
           <w:lang w:val="en-US"/>
         </w:rPr>
       </w:pPr>
-      <w:bookmarkStart w:id="3" w:name="_Toc524712386"/>
+      <w:bookmarkStart w:id="3" w:name="_Toc524967985"/>
       <w:r>
         <w:rPr>
           <w:lang w:val="en-US"/>
@@ -3046,7 +2983,7 @@
           <w:lang w:val="en-US"/>
         </w:rPr>
       </w:pPr>
-      <w:bookmarkStart w:id="4" w:name="_Toc524712387"/>
+      <w:bookmarkStart w:id="4" w:name="_Toc524967986"/>
       <w:r>
         <w:rPr>
           <w:lang w:val="en-US"/>
@@ -3261,7 +3198,7 @@
           <w:lang w:val="en-US"/>
         </w:rPr>
       </w:pPr>
-      <w:bookmarkStart w:id="5" w:name="_Toc524712388"/>
+      <w:bookmarkStart w:id="5" w:name="_Toc524967987"/>
       <w:r>
         <w:rPr>
           <w:lang w:val="en-US"/>
@@ -3434,20 +3371,44 @@
         <w:rPr>
           <w:lang w:val="en-US"/>
         </w:rPr>
-        <w:t xml:space="preserve">. As soon as the user placed an order, the deposit address is displayed to her. </w:t>
-      </w:r>
-    </w:p>
-    <w:p>
-      <w:pPr>
-        <w:rPr>
-          <w:lang w:val="en-US"/>
-        </w:rPr>
-      </w:pPr>
-      <w:r>
-        <w:rPr>
-          <w:lang w:val="en-US"/>
-        </w:rPr>
-        <w:t>The user must send the exact amount of currency displayed in the order to the deposit address. If the amount does not match</w:t>
+        <w:t>. As soon as the user placed an order, the deposit address</w:t>
+      </w:r>
+      <w:r>
+        <w:rPr>
+          <w:lang w:val="en-US"/>
+        </w:rPr>
+        <w:t xml:space="preserve"> or bank account</w:t>
+      </w:r>
+      <w:r>
+        <w:rPr>
+          <w:lang w:val="en-US"/>
+        </w:rPr>
+        <w:t xml:space="preserve"> is displayed to her. </w:t>
+      </w:r>
+    </w:p>
+    <w:p>
+      <w:pPr>
+        <w:rPr>
+          <w:lang w:val="en-US"/>
+        </w:rPr>
+      </w:pPr>
+      <w:r>
+        <w:rPr>
+          <w:lang w:val="en-US"/>
+        </w:rPr>
+        <w:t>The user must send the exact amount of currency displayed in the order to the deposit address</w:t>
+      </w:r>
+      <w:r>
+        <w:rPr>
+          <w:lang w:val="en-US"/>
+        </w:rPr>
+        <w:t xml:space="preserve"> or bank account</w:t>
+      </w:r>
+      <w:r>
+        <w:rPr>
+          <w:lang w:val="en-US"/>
+        </w:rPr>
+        <w:t>. If the amount does not match</w:t>
       </w:r>
       <w:r>
         <w:rPr>
@@ -3491,7 +3452,19 @@
         <w:rPr>
           <w:lang w:val="en-US"/>
         </w:rPr>
-        <w:t>received amount will automatically be refunded to the user (less any transaction costs)</w:t>
+        <w:t xml:space="preserve">received </w:t>
+      </w:r>
+      <w:r>
+        <w:rPr>
+          <w:lang w:val="en-US"/>
+        </w:rPr>
+        <w:t xml:space="preserve">(crypto-) </w:t>
+      </w:r>
+      <w:r>
+        <w:rPr>
+          <w:lang w:val="en-US"/>
+        </w:rPr>
+        <w:t>amount will automatically be refunded to the user (less any transaction costs)</w:t>
       </w:r>
       <w:r>
         <w:rPr>
@@ -3668,7 +3641,7 @@
           <w:lang w:val="en-US"/>
         </w:rPr>
       </w:pPr>
-      <w:bookmarkStart w:id="6" w:name="_Toc524712389"/>
+      <w:bookmarkStart w:id="6" w:name="_Toc524967988"/>
       <w:r>
         <w:rPr>
           <w:lang w:val="en-US"/>
@@ -3694,7 +3667,7 @@
           <w:lang w:val="en-US"/>
         </w:rPr>
       </w:pPr>
-      <w:bookmarkStart w:id="7" w:name="_Toc524712390"/>
+      <w:bookmarkStart w:id="7" w:name="_Toc524967989"/>
       <w:r>
         <w:rPr>
           <w:lang w:val="en-US"/>
@@ -3785,7 +3758,7 @@
           <w:lang w:val="en-US"/>
         </w:rPr>
       </w:pPr>
-      <w:bookmarkStart w:id="8" w:name="_Toc524712598"/>
+      <w:bookmarkStart w:id="8" w:name="_Toc524967893"/>
       <w:r>
         <w:rPr>
           <w:lang w:val="en-US"/>
@@ -3848,6 +3821,17 @@
         <w:t>showing the ICO card and order button</w:t>
       </w:r>
       <w:bookmarkEnd w:id="8"/>
+    </w:p>
+    <w:p>
+      <w:pPr>
+        <w:pStyle w:val="TableofFigures"/>
+        <w:tabs>
+          <w:tab w:val="right" w:leader="dot" w:pos="9736"/>
+        </w:tabs>
+        <w:rPr>
+          <w:lang w:val="en-US"/>
+        </w:rPr>
+      </w:pPr>
     </w:p>
     <w:p>
       <w:pPr>
@@ -3935,7 +3919,7 @@
           <w:lang w:val="en-US"/>
         </w:rPr>
       </w:pPr>
-      <w:bookmarkStart w:id="9" w:name="_Toc524712599"/>
+      <w:bookmarkStart w:id="9" w:name="_Toc524967894"/>
       <w:r>
         <w:rPr>
           <w:lang w:val="en-US"/>
@@ -4010,13 +3994,19 @@
         <w:rPr>
           <w:lang w:val="en-US"/>
         </w:rPr>
-        <w:t>The view displays the price for one unit of the token in all available currencies.</w:t>
-      </w:r>
-      <w:r>
-        <w:rPr>
-          <w:lang w:val="en-US"/>
-        </w:rPr>
-        <w:t xml:space="preserve"> To load the needed data, the client uses the server interface described </w:t>
+        <w:t>The view displays the price for one unit of the to</w:t>
+      </w:r>
+      <w:r>
+        <w:rPr>
+          <w:lang w:val="en-US"/>
+        </w:rPr>
+        <w:t xml:space="preserve">ken in all available currencies, number of tokens left and end date of the ICO Phase. </w:t>
+      </w:r>
+      <w:r>
+        <w:rPr>
+          <w:lang w:val="en-US"/>
+        </w:rPr>
+        <w:t xml:space="preserve">To load the needed data, the client uses the server interface described </w:t>
       </w:r>
       <w:hyperlink w:anchor="_Details_for_ICO" w:history="1">
         <w:r>
@@ -4187,6 +4177,31 @@
         </w:rPr>
         <w:t xml:space="preserve"> </w:t>
       </w:r>
+      <w:r>
+        <w:rPr>
+          <w:lang w:val="en-US"/>
+        </w:rPr>
+        <w:t xml:space="preserve"> </w:t>
+      </w:r>
+    </w:p>
+    <w:p>
+      <w:pPr>
+        <w:rPr>
+          <w:lang w:val="en-US"/>
+        </w:rPr>
+      </w:pPr>
+      <w:r>
+        <w:rPr>
+          <w:lang w:val="en-US"/>
+        </w:rPr>
+        <w:t>If the user has funded wallets, the client also displays a dropdown, so that the user can select the wallet where he would like to receive the payment.</w:t>
+      </w:r>
+      <w:r>
+        <w:rPr>
+          <w:lang w:val="en-US"/>
+        </w:rPr>
+        <w:t xml:space="preserve"> Only funded wallets are shown in the dropdown. </w:t>
+      </w:r>
     </w:p>
     <w:p>
       <w:pPr>
@@ -4222,6 +4237,18 @@
         </w:rPr>
         <w:t>.</w:t>
       </w:r>
+      <w:r>
+        <w:rPr>
+          <w:lang w:val="en-US"/>
+        </w:rPr>
+        <w:t xml:space="preserve"> </w:t>
+      </w:r>
+      <w:r>
+        <w:rPr>
+          <w:lang w:val="en-US"/>
+        </w:rPr>
+        <w:t>The parameter for the receiving wallet public key is only to be filled, if the user selected a funded wallet from the dropdown.</w:t>
+      </w:r>
     </w:p>
     <w:p>
       <w:pPr>
@@ -4251,7 +4278,19 @@
         <w:rPr>
           <w:lang w:val="en-US"/>
         </w:rPr>
-        <w:t>deposit address for the payment</w:t>
+        <w:t xml:space="preserve">deposit address </w:t>
+      </w:r>
+      <w:r>
+        <w:rPr>
+          <w:lang w:val="en-US"/>
+        </w:rPr>
+        <w:t xml:space="preserve">or bank account </w:t>
+      </w:r>
+      <w:r>
+        <w:rPr>
+          <w:lang w:val="en-US"/>
+        </w:rPr>
+        <w:t>for the payment</w:t>
       </w:r>
       <w:r>
         <w:rPr>
@@ -4321,7 +4360,7 @@
           <w:lang w:val="en-US"/>
         </w:rPr>
       </w:pPr>
-      <w:bookmarkStart w:id="10" w:name="_Toc524712600"/>
+      <w:bookmarkStart w:id="10" w:name="_Toc524967895"/>
       <w:r>
         <w:rPr>
           <w:lang w:val="en-US"/>
@@ -4397,41 +4436,141 @@
         <w:rPr>
           <w:lang w:val="en-US"/>
         </w:rPr>
-        <w:t>In the lower part of the screen, a progress bar is displayed, informing the user that the system is waiting for her payment.</w:t>
-      </w:r>
-      <w:r>
-        <w:rPr>
-          <w:lang w:val="en-US"/>
-        </w:rPr>
-        <w:t xml:space="preserve"> Here the client must poll the server interface described </w:t>
-      </w:r>
-      <w:hyperlink w:anchor="_Poll_order_payment" w:history="1">
-        <w:r>
-          <w:rPr>
-            <w:rStyle w:val="Hyperlink"/>
-            <w:lang w:val="en-US"/>
-          </w:rPr>
-          <w:t>here</w:t>
-        </w:r>
-      </w:hyperlink>
+        <w:t>In the lower part of the screen, a progress bar is displayed, informing the user that the system is waiting for her payment</w:t>
+      </w:r>
+      <w:r>
+        <w:rPr>
+          <w:lang w:val="en-US"/>
+        </w:rPr>
+        <w:t xml:space="preserve"> (except for FIAT)</w:t>
+      </w:r>
+      <w:r>
+        <w:rPr>
+          <w:lang w:val="en-US"/>
+        </w:rPr>
+        <w:t>.</w:t>
+      </w:r>
+      <w:r>
+        <w:rPr>
+          <w:lang w:val="en-US"/>
+        </w:rPr>
+        <w:t xml:space="preserve"> Here the client must poll the </w:t>
+      </w:r>
+      <w:r>
+        <w:rPr>
+          <w:lang w:val="en-US"/>
+        </w:rPr>
+        <w:t xml:space="preserve">order details </w:t>
+      </w:r>
+      <w:r>
+        <w:rPr>
+          <w:lang w:val="en-US"/>
+        </w:rPr>
+        <w:t xml:space="preserve">server interface described </w:t>
+      </w:r>
+      <w:r>
+        <w:rPr>
+          <w:rStyle w:val="Hyperlink"/>
+          <w:lang w:val="en-US"/>
+        </w:rPr>
+        <w:fldChar w:fldCharType="begin"/>
+      </w:r>
+      <w:r>
+        <w:rPr>
+          <w:rStyle w:val="Hyperlink"/>
+          <w:lang w:val="en-US"/>
+        </w:rPr>
+        <w:instrText>HYPERLINK  \l "_Order_details"</w:instrText>
+      </w:r>
+      <w:r>
+        <w:rPr>
+          <w:rStyle w:val="Hyperlink"/>
+          <w:lang w:val="en-US"/>
+        </w:rPr>
+      </w:r>
+      <w:r>
+        <w:rPr>
+          <w:rStyle w:val="Hyperlink"/>
+          <w:lang w:val="en-US"/>
+        </w:rPr>
+        <w:fldChar w:fldCharType="separate"/>
+      </w:r>
+      <w:r>
+        <w:rPr>
+          <w:rStyle w:val="Hyperlink"/>
+          <w:lang w:val="en-US"/>
+        </w:rPr>
+        <w:t>here</w:t>
+      </w:r>
+      <w:r>
+        <w:rPr>
+          <w:rStyle w:val="Hyperlink"/>
+          <w:lang w:val="en-US"/>
+        </w:rPr>
+        <w:fldChar w:fldCharType="end"/>
+      </w:r>
+      <w:bookmarkStart w:id="11" w:name="_GoBack"/>
+      <w:bookmarkEnd w:id="11"/>
       <w:r>
         <w:rPr>
           <w:lang w:val="en-US"/>
         </w:rPr>
         <w:t xml:space="preserve"> to find out if the status of the order has changed (e.g. because the user transferred the payment, or some error occurred).</w:t>
       </w:r>
-    </w:p>
-    <w:p>
-      <w:pPr>
-        <w:rPr>
-          <w:lang w:val="en-US"/>
-        </w:rPr>
-      </w:pPr>
-      <w:r>
-        <w:rPr>
-          <w:lang w:val="en-US"/>
-        </w:rPr>
-        <w:t>If the user sends the payment</w:t>
+      <w:r>
+        <w:rPr>
+          <w:lang w:val="en-US"/>
+        </w:rPr>
+        <w:t xml:space="preserve"> In case of FIAT </w:t>
+      </w:r>
+      <w:r>
+        <w:rPr>
+          <w:lang w:val="en-US"/>
+        </w:rPr>
+        <w:t xml:space="preserve">no </w:t>
+      </w:r>
+      <w:r>
+        <w:rPr>
+          <w:lang w:val="en-US"/>
+        </w:rPr>
+        <w:t>progress bar</w:t>
+      </w:r>
+      <w:r>
+        <w:rPr>
+          <w:lang w:val="en-US"/>
+        </w:rPr>
+        <w:t xml:space="preserve"> is displayed</w:t>
+      </w:r>
+      <w:r>
+        <w:rPr>
+          <w:lang w:val="en-US"/>
+        </w:rPr>
+        <w:t>, no polling here.</w:t>
+      </w:r>
+    </w:p>
+    <w:p>
+      <w:pPr>
+        <w:rPr>
+          <w:lang w:val="en-US"/>
+        </w:rPr>
+      </w:pPr>
+      <w:r>
+        <w:rPr>
+          <w:lang w:val="en-US"/>
+        </w:rPr>
+        <w:t xml:space="preserve">If the user sends the </w:t>
+      </w:r>
+      <w:r>
+        <w:rPr>
+          <w:lang w:val="en-US"/>
+        </w:rPr>
+        <w:t>crypto-</w:t>
+      </w:r>
+      <w:r>
+        <w:rPr>
+          <w:lang w:val="en-US"/>
+        </w:rPr>
+        <w:t>payment</w:t>
       </w:r>
       <w:r>
         <w:rPr>
@@ -4578,7 +4717,7 @@
           <w:lang w:val="en-US"/>
         </w:rPr>
       </w:pPr>
-      <w:bookmarkStart w:id="11" w:name="_Toc524712601"/>
+      <w:bookmarkStart w:id="12" w:name="_Toc524967896"/>
       <w:r>
         <w:rPr>
           <w:lang w:val="en-US"/>
@@ -4628,26 +4767,25 @@
         </w:rPr>
         <w:t>Mockup of web client showing the deposit address for a placed order</w:t>
       </w:r>
-      <w:bookmarkEnd w:id="11"/>
-    </w:p>
-    <w:p>
-      <w:pPr>
-        <w:rPr>
-          <w:lang w:val="en-US"/>
-        </w:rPr>
-      </w:pPr>
-    </w:p>
-    <w:p>
-      <w:pPr>
-        <w:rPr>
-          <w:lang w:val="en-US"/>
-        </w:rPr>
-      </w:pPr>
-      <w:r>
-        <w:rPr>
-          <w:lang w:val="en-US"/>
-        </w:rPr>
-        <w:lastRenderedPageBreak/>
+      <w:bookmarkEnd w:id="12"/>
+    </w:p>
+    <w:p>
+      <w:pPr>
+        <w:rPr>
+          <w:lang w:val="en-US"/>
+        </w:rPr>
+      </w:pPr>
+    </w:p>
+    <w:p>
+      <w:pPr>
+        <w:rPr>
+          <w:lang w:val="en-US"/>
+        </w:rPr>
+      </w:pPr>
+      <w:r>
+        <w:rPr>
+          <w:lang w:val="en-US"/>
+        </w:rPr>
         <w:t>The client displays the transaction ID</w:t>
       </w:r>
       <w:r>
@@ -4775,7 +4913,7 @@
           <w:lang w:val="en-US"/>
         </w:rPr>
       </w:pPr>
-      <w:bookmarkStart w:id="12" w:name="_Toc524712602"/>
+      <w:bookmarkStart w:id="13" w:name="_Toc524967897"/>
       <w:r>
         <w:rPr>
           <w:lang w:val="en-US"/>
@@ -4825,7 +4963,7 @@
         </w:rPr>
         <w:t>Mockup of web client showing the unpaid order rejected</w:t>
       </w:r>
-      <w:bookmarkEnd w:id="12"/>
+      <w:bookmarkEnd w:id="13"/>
       <w:r>
         <w:rPr>
           <w:lang w:val="en-US"/>
@@ -4922,7 +5060,7 @@
           <w:lang w:val="en-US"/>
         </w:rPr>
       </w:pPr>
-      <w:bookmarkStart w:id="13" w:name="_Toc524712603"/>
+      <w:bookmarkStart w:id="14" w:name="_Toc524967898"/>
       <w:r>
         <w:rPr>
           <w:lang w:val="en-US"/>
@@ -4978,7 +5116,7 @@
         </w:rPr>
         <w:t>payed order rejected</w:t>
       </w:r>
-      <w:bookmarkEnd w:id="13"/>
+      <w:bookmarkEnd w:id="14"/>
     </w:p>
     <w:p>
       <w:pPr>
@@ -5068,7 +5206,7 @@
           <w:lang w:val="en-US"/>
         </w:rPr>
       </w:pPr>
-      <w:bookmarkStart w:id="14" w:name="_Toc524712604"/>
+      <w:bookmarkStart w:id="15" w:name="_Toc524967899"/>
       <w:r>
         <w:rPr>
           <w:lang w:val="en-US"/>
@@ -5118,26 +5256,164 @@
         </w:rPr>
         <w:t>Mockup of web client showing the ICO Phase ended</w:t>
       </w:r>
-      <w:bookmarkEnd w:id="14"/>
-    </w:p>
-    <w:p>
-      <w:pPr>
-        <w:rPr>
-          <w:lang w:val="en-US"/>
-        </w:rPr>
-      </w:pPr>
-    </w:p>
-    <w:p>
-      <w:pPr>
-        <w:rPr>
-          <w:lang w:val="en-US"/>
-        </w:rPr>
-      </w:pPr>
-      <w:r>
-        <w:rPr>
-          <w:lang w:val="en-US"/>
-        </w:rPr>
-        <w:t xml:space="preserve">If the payment from the user has not been received within 2 hours after the order has been placed, the server closes the order and sets the status “expired”. </w:t>
+      <w:bookmarkEnd w:id="15"/>
+    </w:p>
+    <w:p>
+      <w:pPr>
+        <w:rPr>
+          <w:lang w:val="en-US"/>
+        </w:rPr>
+      </w:pPr>
+    </w:p>
+    <w:p>
+      <w:pPr>
+        <w:rPr>
+          <w:lang w:val="en-US"/>
+        </w:rPr>
+      </w:pPr>
+      <w:r>
+        <w:rPr>
+          <w:lang w:val="en-US"/>
+        </w:rPr>
+        <w:t>If the user transferred</w:t>
+      </w:r>
+      <w:r>
+        <w:rPr>
+          <w:lang w:val="en-US"/>
+        </w:rPr>
+        <w:t xml:space="preserve"> the correct amount</w:t>
+      </w:r>
+      <w:r>
+        <w:rPr>
+          <w:lang w:val="en-US"/>
+        </w:rPr>
+        <w:t>, the server</w:t>
+      </w:r>
+      <w:r>
+        <w:rPr>
+          <w:lang w:val="en-US"/>
+        </w:rPr>
+        <w:t xml:space="preserve"> will </w:t>
+      </w:r>
+      <w:r>
+        <w:rPr>
+          <w:lang w:val="en-US"/>
+        </w:rPr>
+        <w:t xml:space="preserve">first change the status to “payment received” and is going to prepare the order for the next steps. In this case the client must continue to poll until the next status update occurs. </w:t>
+      </w:r>
+    </w:p>
+    <w:p>
+      <w:pPr>
+        <w:rPr>
+          <w:lang w:val="en-US"/>
+        </w:rPr>
+      </w:pPr>
+      <w:r>
+        <w:rPr>
+          <w:lang w:val="en-US"/>
+        </w:rPr>
+        <w:t xml:space="preserve">After preparing the order, the server changes the status to “waiting for user transaction”. The client </w:t>
+      </w:r>
+      <w:proofErr w:type="gramStart"/>
+      <w:r>
+        <w:rPr>
+          <w:lang w:val="en-US"/>
+        </w:rPr>
+        <w:t>stops  polling</w:t>
+      </w:r>
+      <w:proofErr w:type="gramEnd"/>
+      <w:r>
+        <w:rPr>
+          <w:lang w:val="en-US"/>
+        </w:rPr>
+        <w:t xml:space="preserve"> and </w:t>
+      </w:r>
+      <w:r>
+        <w:rPr>
+          <w:lang w:val="en-US"/>
+        </w:rPr>
+        <w:t xml:space="preserve">calls the “get_payment_transaction” server interface to receive the payment transaction for signing. The interface is described </w:t>
+      </w:r>
+      <w:hyperlink w:anchor="_Get_payment_transaction" w:history="1">
+        <w:r>
+          <w:rPr>
+            <w:rStyle w:val="Hyperlink"/>
+            <w:lang w:val="en-US"/>
+          </w:rPr>
+          <w:t>here</w:t>
+        </w:r>
+      </w:hyperlink>
+      <w:r>
+        <w:rPr>
+          <w:lang w:val="en-US"/>
+        </w:rPr>
+        <w:t>. After receiving the transaction, the client shows the “payment received” screen, so that the user can insert his password and the client can sign the transaction and send back to the server.</w:t>
+      </w:r>
+      <w:r>
+        <w:rPr>
+          <w:lang w:val="en-US"/>
+        </w:rPr>
+        <w:t xml:space="preserve"> </w:t>
+      </w:r>
+      <w:r>
+        <w:rPr>
+          <w:highlight w:val="yellow"/>
+          <w:lang w:val="en-US"/>
+        </w:rPr>
+        <w:t>(TODO multiple signers</w:t>
+      </w:r>
+      <w:r>
+        <w:rPr>
+          <w:highlight w:val="yellow"/>
+          <w:lang w:val="en-US"/>
+        </w:rPr>
+        <w:t xml:space="preserve"> &amp; master key not enough weight</w:t>
+      </w:r>
+      <w:r>
+        <w:rPr>
+          <w:highlight w:val="yellow"/>
+          <w:lang w:val="en-US"/>
+        </w:rPr>
+        <w:t>)</w:t>
+      </w:r>
+    </w:p>
+    <w:p>
+      <w:pPr>
+        <w:rPr>
+          <w:lang w:val="en-US"/>
+        </w:rPr>
+      </w:pPr>
+      <w:r>
+        <w:rPr>
+          <w:lang w:val="en-US"/>
+        </w:rPr>
+        <w:t>By the payment received screen, the client</w:t>
+      </w:r>
+      <w:r>
+        <w:rPr>
+          <w:lang w:val="en-US"/>
+        </w:rPr>
+        <w:t xml:space="preserve"> </w:t>
+      </w:r>
+      <w:proofErr w:type="gramStart"/>
+      <w:r>
+        <w:rPr>
+          <w:lang w:val="en-US"/>
+        </w:rPr>
+        <w:t>inform</w:t>
+      </w:r>
+      <w:proofErr w:type="gramEnd"/>
+      <w:r>
+        <w:rPr>
+          <w:lang w:val="en-US"/>
+        </w:rPr>
+        <w:t xml:space="preserve"> the </w:t>
+      </w:r>
+      <w:r>
+        <w:rPr>
+          <w:lang w:val="en-US"/>
+        </w:rPr>
+        <w:t>user about the status and requests his password needed for the next step.</w:t>
       </w:r>
     </w:p>
     <w:p>
@@ -5153,10 +5429,10 @@
         </w:rPr>
         <w:lastRenderedPageBreak/>
         <w:drawing>
-          <wp:inline distT="0" distB="0" distL="0" distR="0" wp14:anchorId="331C4EA4" wp14:editId="0CE9F901">
-            <wp:extent cx="6128427" cy="4094480"/>
-            <wp:effectExtent l="0" t="0" r="5715" b="0"/>
-            <wp:docPr id="22" name="Picture 22"/>
+          <wp:inline distT="0" distB="0" distL="0" distR="0" wp14:anchorId="057E7963" wp14:editId="7E8BB80F">
+            <wp:extent cx="4822374" cy="6746240"/>
+            <wp:effectExtent l="0" t="0" r="3810" b="10160"/>
+            <wp:docPr id="4" name="Picture 4"/>
             <wp:cNvGraphicFramePr>
               <a:graphicFrameLocks xmlns:a="http://schemas.openxmlformats.org/drawingml/2006/main" noChangeAspect="1"/>
             </wp:cNvGraphicFramePr>
@@ -5168,7 +5444,13 @@
                     <pic:cNvPicPr/>
                   </pic:nvPicPr>
                   <pic:blipFill>
-                    <a:blip r:embed="rId16"/>
+                    <a:blip r:embed="rId16">
+                      <a:extLst>
+                        <a:ext uri="{28A0092B-C50C-407E-A947-70E740481C1C}">
+                          <a14:useLocalDpi xmlns:a14="http://schemas.microsoft.com/office/drawing/2010/main" val="0"/>
+                        </a:ext>
+                      </a:extLst>
+                    </a:blip>
                     <a:stretch>
                       <a:fillRect/>
                     </a:stretch>
@@ -5176,7 +5458,7 @@
                   <pic:spPr>
                     <a:xfrm>
                       <a:off x="0" y="0"/>
-                      <a:ext cx="6131341" cy="4096427"/>
+                      <a:ext cx="4828450" cy="6754740"/>
                     </a:xfrm>
                     <a:prstGeom prst="rect">
                       <a:avLst/>
@@ -5196,7 +5478,7 @@
           <w:lang w:val="en-US"/>
         </w:rPr>
       </w:pPr>
-      <w:bookmarkStart w:id="15" w:name="_Toc524712605"/>
+      <w:bookmarkStart w:id="16" w:name="_Toc524967900"/>
       <w:r>
         <w:rPr>
           <w:lang w:val="en-US"/>
@@ -5244,93 +5526,56 @@
         <w:rPr>
           <w:lang w:val="en-US"/>
         </w:rPr>
-        <w:t>Mockup of web client order expired before payment</w:t>
-      </w:r>
-      <w:r>
-        <w:rPr>
-          <w:lang w:val="en-US"/>
-        </w:rPr>
-        <w:t xml:space="preserve"> received</w:t>
-      </w:r>
-      <w:bookmarkEnd w:id="15"/>
-    </w:p>
-    <w:p>
-      <w:pPr>
-        <w:rPr>
-          <w:lang w:val="en-US"/>
-        </w:rPr>
-      </w:pPr>
-    </w:p>
-    <w:p>
-      <w:pPr>
-        <w:rPr>
-          <w:lang w:val="en-US"/>
-        </w:rPr>
-      </w:pPr>
-      <w:r>
-        <w:rPr>
-          <w:lang w:val="en-US"/>
-        </w:rPr>
-        <w:t>If the user transferred</w:t>
-      </w:r>
-      <w:r>
-        <w:rPr>
-          <w:lang w:val="en-US"/>
-        </w:rPr>
-        <w:t xml:space="preserve"> the correct amount</w:t>
-      </w:r>
-      <w:r>
-        <w:rPr>
-          <w:lang w:val="en-US"/>
-        </w:rPr>
-        <w:t>, the server</w:t>
-      </w:r>
-      <w:r>
-        <w:rPr>
-          <w:lang w:val="en-US"/>
-        </w:rPr>
-        <w:t xml:space="preserve"> will </w:t>
-      </w:r>
-      <w:r>
-        <w:rPr>
-          <w:lang w:val="en-US"/>
-        </w:rPr>
-        <w:t xml:space="preserve">first change the status to “payment received” and is going to prepare the order for the next steps. In this case the client must continue to poll until the next status update occurs. </w:t>
-      </w:r>
-    </w:p>
-    <w:p>
-      <w:pPr>
-        <w:rPr>
-          <w:lang w:val="en-US"/>
-        </w:rPr>
-      </w:pPr>
-      <w:r>
-        <w:rPr>
-          <w:lang w:val="en-US"/>
-        </w:rPr>
-        <w:t xml:space="preserve">After preparing the order, the server changes the status to “waiting for user transaction”. The client </w:t>
-      </w:r>
-      <w:proofErr w:type="gramStart"/>
-      <w:r>
-        <w:rPr>
-          <w:lang w:val="en-US"/>
-        </w:rPr>
-        <w:t>stops  polling</w:t>
-      </w:r>
-      <w:proofErr w:type="gramEnd"/>
-      <w:r>
-        <w:rPr>
-          <w:lang w:val="en-US"/>
-        </w:rPr>
-        <w:t xml:space="preserve"> and verifies the users stellar account. </w:t>
-      </w:r>
-      <w:r>
-        <w:rPr>
-          <w:lang w:val="en-US"/>
-        </w:rPr>
-        <w:t xml:space="preserve">The stellar account must be prepared for the next step. Meaning that it must be funded, it must have a trustline to the token and issuing account. If the account is not funded, the client must first call the server interface “fund_account” to let the server fund the account. The interface is described </w:t>
-      </w:r>
-      <w:hyperlink w:anchor="_Fund_account" w:history="1">
+        <w:t xml:space="preserve">Mockup of web client showing the </w:t>
+      </w:r>
+      <w:r>
+        <w:rPr>
+          <w:lang w:val="en-US"/>
+        </w:rPr>
+        <w:t>payment received screen</w:t>
+      </w:r>
+      <w:bookmarkEnd w:id="16"/>
+    </w:p>
+    <w:p>
+      <w:pPr>
+        <w:rPr>
+          <w:lang w:val="en-US"/>
+        </w:rPr>
+      </w:pPr>
+    </w:p>
+    <w:p>
+      <w:pPr>
+        <w:rPr>
+          <w:lang w:val="en-US"/>
+        </w:rPr>
+      </w:pPr>
+      <w:r>
+        <w:rPr>
+          <w:lang w:val="en-US"/>
+        </w:rPr>
+        <w:t xml:space="preserve">As soon as the user enters his password and presses the “Next” button, the </w:t>
+      </w:r>
+      <w:r>
+        <w:rPr>
+          <w:lang w:val="en-US"/>
+        </w:rPr>
+        <w:t>client can sign the payment transaction and send it back to the server by using the interface “</w:t>
+      </w:r>
+      <w:proofErr w:type="spellStart"/>
+      <w:r>
+        <w:rPr>
+          <w:lang w:val="en-US"/>
+        </w:rPr>
+        <w:t>execute_payment_transaction</w:t>
+      </w:r>
+      <w:proofErr w:type="spellEnd"/>
+      <w:r>
+        <w:rPr>
+          <w:lang w:val="en-US"/>
+        </w:rPr>
+        <w:t xml:space="preserve">”. The interface is described </w:t>
+      </w:r>
+      <w:hyperlink w:anchor="_Execute_payment_transaction" w:history="1">
         <w:r>
           <w:rPr>
             <w:rStyle w:val="Hyperlink"/>
@@ -5343,111 +5588,15 @@
         <w:rPr>
           <w:lang w:val="en-US"/>
         </w:rPr>
-        <w:t xml:space="preserve">. If the account is funded, the client next checks if the trustline already exists. If the trustline does not exists, the client must check if the account has enough funding to be able to create the trustline. If </w:t>
-      </w:r>
-      <w:proofErr w:type="gramStart"/>
-      <w:r>
-        <w:rPr>
-          <w:lang w:val="en-US"/>
-        </w:rPr>
-        <w:t>not</w:t>
-      </w:r>
-      <w:proofErr w:type="gramEnd"/>
-      <w:r>
-        <w:rPr>
-          <w:lang w:val="en-US"/>
-        </w:rPr>
-        <w:t xml:space="preserve"> enough funding is available, the client must call the “fund_account” interface so that the required funding is provided by the server (</w:t>
-      </w:r>
-      <w:r>
-        <w:rPr>
-          <w:highlight w:val="yellow"/>
-          <w:lang w:val="en-US"/>
-        </w:rPr>
-        <w:t xml:space="preserve">problem: </w:t>
-      </w:r>
-      <w:r>
-        <w:rPr>
-          <w:highlight w:val="yellow"/>
-          <w:lang w:val="en-US"/>
-        </w:rPr>
-        <w:t xml:space="preserve">hack- </w:t>
-      </w:r>
-      <w:r>
-        <w:rPr>
-          <w:highlight w:val="yellow"/>
-          <w:lang w:val="en-US"/>
-        </w:rPr>
-        <w:t>multiple fund_account calls</w:t>
-      </w:r>
-      <w:r>
-        <w:rPr>
-          <w:lang w:val="en-US"/>
-        </w:rPr>
-        <w:t xml:space="preserve">). As soon as the funding for the trustline is available the client shows the “payment received” screen and requests the password of the user to be able to create the needed trustline. If the trustline already existed, the client calls the “get_payment_transaction” server interface to receive the payment transaction for signing. The interface is described </w:t>
-      </w:r>
-      <w:hyperlink w:anchor="_Get_payment_transaction" w:history="1">
-        <w:r>
-          <w:rPr>
-            <w:rStyle w:val="Hyperlink"/>
-            <w:lang w:val="en-US"/>
-          </w:rPr>
-          <w:t>here</w:t>
-        </w:r>
-      </w:hyperlink>
-      <w:r>
-        <w:rPr>
-          <w:lang w:val="en-US"/>
-        </w:rPr>
-        <w:t>. After receiving the transaction, the client shows the “payment received” screen, so that the user can insert his password and the client can sign the transaction and send back to the server.</w:t>
-      </w:r>
-    </w:p>
-    <w:p>
-      <w:pPr>
-        <w:rPr>
-          <w:lang w:val="en-US"/>
-        </w:rPr>
-      </w:pPr>
-    </w:p>
-    <w:p>
-      <w:pPr>
-        <w:rPr>
-          <w:lang w:val="en-US"/>
-        </w:rPr>
-      </w:pPr>
-      <w:r>
-        <w:rPr>
-          <w:lang w:val="en-US"/>
-        </w:rPr>
-        <w:lastRenderedPageBreak/>
-        <w:t>By the payment received screen, the client</w:t>
-      </w:r>
-      <w:r>
-        <w:rPr>
-          <w:lang w:val="en-US"/>
-        </w:rPr>
-        <w:t xml:space="preserve"> </w:t>
-      </w:r>
-      <w:proofErr w:type="gramStart"/>
-      <w:r>
-        <w:rPr>
-          <w:lang w:val="en-US"/>
-        </w:rPr>
-        <w:t>inform</w:t>
-      </w:r>
-      <w:proofErr w:type="gramEnd"/>
-      <w:r>
-        <w:rPr>
-          <w:lang w:val="en-US"/>
-        </w:rPr>
-        <w:t xml:space="preserve"> the </w:t>
-      </w:r>
-      <w:r>
-        <w:rPr>
-          <w:lang w:val="en-US"/>
-        </w:rPr>
-        <w:t>user about the status and requests his password needed for the next step.</w:t>
-      </w:r>
+        <w:t>. Before doing so it displays the “Requesting” screen.</w:t>
+      </w:r>
+    </w:p>
+    <w:p>
+      <w:pPr>
+        <w:rPr>
+          <w:lang w:val="en-US"/>
+        </w:rPr>
+      </w:pPr>
     </w:p>
     <w:p>
       <w:pPr>
@@ -5460,11 +5609,12 @@
           <w:noProof/>
           <w:lang w:val="en-GB" w:eastAsia="en-GB"/>
         </w:rPr>
+        <w:lastRenderedPageBreak/>
         <w:drawing>
-          <wp:inline distT="0" distB="0" distL="0" distR="0" wp14:anchorId="057E7963" wp14:editId="7E8BB80F">
-            <wp:extent cx="4822374" cy="6746240"/>
-            <wp:effectExtent l="0" t="0" r="3810" b="10160"/>
-            <wp:docPr id="4" name="Picture 4"/>
+          <wp:inline distT="0" distB="0" distL="0" distR="0" wp14:anchorId="77AE21AD" wp14:editId="15AB1199">
+            <wp:extent cx="4848722" cy="6697454"/>
+            <wp:effectExtent l="0" t="0" r="3175" b="8255"/>
+            <wp:docPr id="7" name="Picture 7"/>
             <wp:cNvGraphicFramePr>
               <a:graphicFrameLocks xmlns:a="http://schemas.openxmlformats.org/drawingml/2006/main" noChangeAspect="1"/>
             </wp:cNvGraphicFramePr>
@@ -5490,7 +5640,7 @@
                   <pic:spPr>
                     <a:xfrm>
                       <a:off x="0" y="0"/>
-                      <a:ext cx="4828450" cy="6754740"/>
+                      <a:ext cx="4864888" cy="6719783"/>
                     </a:xfrm>
                     <a:prstGeom prst="rect">
                       <a:avLst/>
@@ -5510,7 +5660,7 @@
           <w:lang w:val="en-US"/>
         </w:rPr>
       </w:pPr>
-      <w:bookmarkStart w:id="16" w:name="_Toc524712606"/>
+      <w:bookmarkStart w:id="17" w:name="_Toc524967901"/>
       <w:r>
         <w:rPr>
           <w:lang w:val="en-US"/>
@@ -5558,84 +5708,87 @@
         <w:rPr>
           <w:lang w:val="en-US"/>
         </w:rPr>
-        <w:t xml:space="preserve">Mockup of web client showing the </w:t>
-      </w:r>
-      <w:r>
-        <w:rPr>
-          <w:lang w:val="en-US"/>
-        </w:rPr>
-        <w:t>payment received screen</w:t>
-      </w:r>
-      <w:bookmarkEnd w:id="16"/>
-    </w:p>
-    <w:p>
-      <w:pPr>
-        <w:rPr>
-          <w:lang w:val="en-US"/>
-        </w:rPr>
-      </w:pPr>
-    </w:p>
-    <w:p>
-      <w:pPr>
-        <w:rPr>
-          <w:lang w:val="en-US"/>
-        </w:rPr>
-      </w:pPr>
-      <w:r>
-        <w:rPr>
-          <w:lang w:val="en-US"/>
-        </w:rPr>
-        <w:t xml:space="preserve">As soon as the user enters his password and presses the “Next” button, the client </w:t>
-      </w:r>
-      <w:r>
-        <w:rPr>
-          <w:lang w:val="en-US"/>
-        </w:rPr>
-        <w:t xml:space="preserve">checks if the trustline exist. If the trustline does not exist, the client creates it. After creating it, the client requests the payment transaction from the server by using the interface “get_payment_transaction”. Now the client can sign the </w:t>
-      </w:r>
-      <w:r>
-        <w:rPr>
-          <w:lang w:val="en-US"/>
-        </w:rPr>
-        <w:lastRenderedPageBreak/>
-        <w:t>payment transaction and send it back to the server by using the interface “</w:t>
-      </w:r>
-      <w:proofErr w:type="spellStart"/>
-      <w:r>
-        <w:rPr>
-          <w:lang w:val="en-US"/>
-        </w:rPr>
-        <w:t>execute_payment_transaction</w:t>
-      </w:r>
-      <w:proofErr w:type="spellEnd"/>
-      <w:r>
-        <w:rPr>
-          <w:lang w:val="en-US"/>
-        </w:rPr>
-        <w:t xml:space="preserve">”. The interface is described </w:t>
-      </w:r>
-      <w:hyperlink w:anchor="_Execute_payment_transaction" w:history="1">
-        <w:r>
-          <w:rPr>
-            <w:rStyle w:val="Hyperlink"/>
-            <w:lang w:val="en-US"/>
-          </w:rPr>
-          <w:t>here</w:t>
-        </w:r>
-      </w:hyperlink>
-      <w:r>
-        <w:rPr>
-          <w:lang w:val="en-US"/>
-        </w:rPr>
-        <w:t>. Before doing so it displays the “Requesting” screen.</w:t>
-      </w:r>
-    </w:p>
-    <w:p>
-      <w:pPr>
-        <w:rPr>
-          <w:lang w:val="en-US"/>
-        </w:rPr>
-      </w:pPr>
+        <w:t xml:space="preserve">Mockup of web client showing the requesting </w:t>
+      </w:r>
+      <w:r>
+        <w:rPr>
+          <w:lang w:val="en-US"/>
+        </w:rPr>
+        <w:t>coins screen</w:t>
+      </w:r>
+      <w:bookmarkEnd w:id="17"/>
+    </w:p>
+    <w:p>
+      <w:pPr>
+        <w:rPr>
+          <w:lang w:val="en-US"/>
+        </w:rPr>
+      </w:pPr>
+      <w:r>
+        <w:rPr>
+          <w:lang w:val="en-US"/>
+        </w:rPr>
+        <w:t xml:space="preserve">The server in turn will validate the transaction and send it to the stellar network. It responds with success, returns the order object that now has the status “completed”. </w:t>
+      </w:r>
+      <w:r>
+        <w:rPr>
+          <w:highlight w:val="yellow"/>
+          <w:lang w:val="en-US"/>
+        </w:rPr>
+        <w:t xml:space="preserve">(what about the </w:t>
+      </w:r>
+      <w:r>
+        <w:rPr>
+          <w:highlight w:val="yellow"/>
+          <w:lang w:val="en-US"/>
+        </w:rPr>
+        <w:t xml:space="preserve">validation </w:t>
+      </w:r>
+      <w:r>
+        <w:rPr>
+          <w:highlight w:val="yellow"/>
+          <w:lang w:val="en-US"/>
+        </w:rPr>
+        <w:t>error case</w:t>
+      </w:r>
+      <w:r>
+        <w:rPr>
+          <w:highlight w:val="yellow"/>
+          <w:lang w:val="en-US"/>
+        </w:rPr>
+        <w:t>, e.g. account already created</w:t>
+      </w:r>
+      <w:r>
+        <w:rPr>
+          <w:highlight w:val="yellow"/>
+          <w:lang w:val="en-US"/>
+        </w:rPr>
+        <w:t>?).</w:t>
+      </w:r>
+      <w:r>
+        <w:rPr>
+          <w:lang w:val="en-US"/>
+        </w:rPr>
+        <w:t xml:space="preserve"> </w:t>
+      </w:r>
+      <w:r>
+        <w:rPr>
+          <w:lang w:val="en-US"/>
+        </w:rPr>
+        <w:t xml:space="preserve">The client next checks the balance of the </w:t>
+      </w:r>
+      <w:r>
+        <w:rPr>
+          <w:lang w:val="en-US"/>
+        </w:rPr>
+        <w:t>wallet</w:t>
+      </w:r>
+      <w:r>
+        <w:rPr>
+          <w:lang w:val="en-US"/>
+        </w:rPr>
+        <w:t xml:space="preserve"> and as soon as the coins are available it displays the order successfully completed screen.</w:t>
+      </w:r>
     </w:p>
     <w:p>
       <w:pPr>
@@ -5648,11 +5801,12 @@
           <w:noProof/>
           <w:lang w:val="en-GB" w:eastAsia="en-GB"/>
         </w:rPr>
+        <w:lastRenderedPageBreak/>
         <w:drawing>
-          <wp:inline distT="0" distB="0" distL="0" distR="0" wp14:anchorId="77AE21AD" wp14:editId="15AB1199">
-            <wp:extent cx="4848722" cy="6697454"/>
-            <wp:effectExtent l="0" t="0" r="3175" b="8255"/>
-            <wp:docPr id="7" name="Picture 7"/>
+          <wp:inline distT="0" distB="0" distL="0" distR="0" wp14:anchorId="50117151" wp14:editId="056DC8D5">
+            <wp:extent cx="4746492" cy="6653960"/>
+            <wp:effectExtent l="0" t="0" r="3810" b="1270"/>
+            <wp:docPr id="8" name="Picture 8"/>
             <wp:cNvGraphicFramePr>
               <a:graphicFrameLocks xmlns:a="http://schemas.openxmlformats.org/drawingml/2006/main" noChangeAspect="1"/>
             </wp:cNvGraphicFramePr>
@@ -5678,7 +5832,7 @@
                   <pic:spPr>
                     <a:xfrm>
                       <a:off x="0" y="0"/>
-                      <a:ext cx="4864888" cy="6719783"/>
+                      <a:ext cx="4746492" cy="6653960"/>
                     </a:xfrm>
                     <a:prstGeom prst="rect">
                       <a:avLst/>
@@ -5698,7 +5852,7 @@
           <w:lang w:val="en-US"/>
         </w:rPr>
       </w:pPr>
-      <w:bookmarkStart w:id="17" w:name="_Toc524712607"/>
+      <w:bookmarkStart w:id="18" w:name="_Toc524967902"/>
       <w:r>
         <w:rPr>
           <w:lang w:val="en-US"/>
@@ -5746,79 +5900,153 @@
         <w:rPr>
           <w:lang w:val="en-US"/>
         </w:rPr>
-        <w:t xml:space="preserve">Mockup of web client showing the requesting </w:t>
-      </w:r>
-      <w:r>
-        <w:rPr>
-          <w:lang w:val="en-US"/>
-        </w:rPr>
-        <w:t>coins screen</w:t>
-      </w:r>
-      <w:bookmarkEnd w:id="17"/>
-    </w:p>
-    <w:p>
-      <w:pPr>
-        <w:rPr>
-          <w:lang w:val="en-US"/>
-        </w:rPr>
-      </w:pPr>
-      <w:r>
-        <w:rPr>
-          <w:lang w:val="en-US"/>
-        </w:rPr>
-        <w:t xml:space="preserve">The server in turn will validate the transaction and send it to the stellar network. It responds with success, returns the order object that now has the status “completed”. </w:t>
-      </w:r>
-      <w:r>
-        <w:rPr>
-          <w:highlight w:val="yellow"/>
-          <w:lang w:val="en-US"/>
-        </w:rPr>
-        <w:t xml:space="preserve">(what about the </w:t>
-      </w:r>
-      <w:r>
-        <w:rPr>
-          <w:highlight w:val="yellow"/>
-          <w:lang w:val="en-US"/>
-        </w:rPr>
-        <w:t xml:space="preserve">validation </w:t>
-      </w:r>
-      <w:r>
-        <w:rPr>
-          <w:highlight w:val="yellow"/>
-          <w:lang w:val="en-US"/>
-        </w:rPr>
-        <w:t>error case?).</w:t>
-      </w:r>
+        <w:t xml:space="preserve">Mockup of web client showing the </w:t>
+      </w:r>
+      <w:r>
+        <w:rPr>
+          <w:lang w:val="en-US"/>
+        </w:rPr>
+        <w:t>order completed screen</w:t>
+      </w:r>
+      <w:bookmarkEnd w:id="18"/>
+    </w:p>
+    <w:p>
+      <w:pPr>
+        <w:rPr>
+          <w:lang w:val="en-US"/>
+        </w:rPr>
+      </w:pPr>
+    </w:p>
+    <w:p>
+      <w:pPr>
+        <w:rPr>
+          <w:lang w:val="en-US"/>
+        </w:rPr>
+      </w:pPr>
+      <w:r>
+        <w:rPr>
+          <w:lang w:val="en-US"/>
+        </w:rPr>
+        <w:t>The client displays the order details including the transaction ids as links so that the user can always see them in the corresponding blockchain.</w:t>
+      </w:r>
+    </w:p>
+    <w:p>
+      <w:pPr>
+        <w:rPr>
+          <w:lang w:val="en-US"/>
+        </w:rPr>
+      </w:pPr>
+    </w:p>
+    <w:p>
+      <w:pPr>
+        <w:pStyle w:val="Heading1"/>
+        <w:numPr>
+          <w:ilvl w:val="0"/>
+          <w:numId w:val="1"/>
+        </w:numPr>
+        <w:rPr>
+          <w:lang w:val="en-US"/>
+        </w:rPr>
+      </w:pPr>
+      <w:bookmarkStart w:id="19" w:name="_Toc524967990"/>
+      <w:r>
+        <w:rPr>
+          <w:lang w:val="en-US"/>
+        </w:rPr>
+        <w:lastRenderedPageBreak/>
+        <w:t>Viewing existing orders</w:t>
+      </w:r>
+      <w:bookmarkEnd w:id="19"/>
+    </w:p>
+    <w:p>
+      <w:pPr>
+        <w:pStyle w:val="Heading2"/>
+        <w:numPr>
+          <w:ilvl w:val="1"/>
+          <w:numId w:val="1"/>
+        </w:numPr>
+        <w:rPr>
+          <w:lang w:val="en-US"/>
+        </w:rPr>
+      </w:pPr>
+      <w:bookmarkStart w:id="20" w:name="_Toc524967991"/>
+      <w:r>
+        <w:rPr>
+          <w:lang w:val="en-US"/>
+        </w:rPr>
+        <w:t>Overview</w:t>
+      </w:r>
+      <w:bookmarkEnd w:id="20"/>
+    </w:p>
+    <w:p>
+      <w:pPr>
+        <w:rPr>
+          <w:lang w:val="en-US"/>
+        </w:rPr>
+      </w:pPr>
+    </w:p>
+    <w:p>
+      <w:pPr>
+        <w:rPr>
+          <w:lang w:val="en-US"/>
+        </w:rPr>
+      </w:pPr>
+      <w:r>
+        <w:rPr>
+          <w:lang w:val="en-US"/>
+        </w:rPr>
+        <w:t>The user can always see his orders by pressing the “My Orders” button in the ICO wallet card.</w:t>
+      </w:r>
+      <w:r>
+        <w:rPr>
+          <w:lang w:val="en-US"/>
+        </w:rPr>
+        <w:t xml:space="preserve"> As soon as pressed, the ICO card will expand and will show the list of orders placed by the user.</w:t>
+      </w:r>
+      <w:r>
+        <w:rPr>
+          <w:lang w:val="en-US"/>
+        </w:rPr>
+        <w:t xml:space="preserve"> The client receives the data from the interface described </w:t>
+      </w:r>
+      <w:hyperlink w:anchor="_Get_orders" w:history="1">
+        <w:r>
+          <w:rPr>
+            <w:rStyle w:val="Hyperlink"/>
+            <w:lang w:val="en-US"/>
+          </w:rPr>
+          <w:t>here</w:t>
+        </w:r>
+      </w:hyperlink>
+      <w:r>
+        <w:rPr>
+          <w:lang w:val="en-US"/>
+        </w:rPr>
+        <w:t>.</w:t>
+      </w:r>
+    </w:p>
+    <w:p>
+      <w:pPr>
+        <w:rPr>
+          <w:lang w:val="en-US"/>
+        </w:rPr>
+      </w:pPr>
       <w:r>
         <w:rPr>
           <w:lang w:val="en-US"/>
         </w:rPr>
         <w:t xml:space="preserve"> </w:t>
       </w:r>
-      <w:r>
-        <w:rPr>
-          <w:lang w:val="en-US"/>
-        </w:rPr>
-        <w:t>The client next checks the balance of the account and as soon as the coins are available it displays the order successfully completed screen.</w:t>
-      </w:r>
-    </w:p>
-    <w:p>
-      <w:pPr>
-        <w:rPr>
-          <w:lang w:val="en-US"/>
-        </w:rPr>
-      </w:pPr>
       <w:r>
         <w:rPr>
           <w:noProof/>
           <w:lang w:val="en-GB" w:eastAsia="en-GB"/>
         </w:rPr>
-        <w:lastRenderedPageBreak/>
         <w:drawing>
-          <wp:inline distT="0" distB="0" distL="0" distR="0" wp14:anchorId="50117151" wp14:editId="056DC8D5">
-            <wp:extent cx="4746492" cy="6653960"/>
-            <wp:effectExtent l="0" t="0" r="3810" b="1270"/>
-            <wp:docPr id="8" name="Picture 8"/>
+          <wp:inline distT="0" distB="0" distL="0" distR="0" wp14:anchorId="513DBE67" wp14:editId="4588F2A2">
+            <wp:extent cx="4746492" cy="6643417"/>
+            <wp:effectExtent l="0" t="0" r="3810" b="11430"/>
+            <wp:docPr id="9" name="Picture 9"/>
             <wp:cNvGraphicFramePr>
               <a:graphicFrameLocks xmlns:a="http://schemas.openxmlformats.org/drawingml/2006/main" noChangeAspect="1"/>
             </wp:cNvGraphicFramePr>
@@ -5844,7 +6072,7 @@
                   <pic:spPr>
                     <a:xfrm>
                       <a:off x="0" y="0"/>
-                      <a:ext cx="4746492" cy="6653960"/>
+                      <a:ext cx="4746492" cy="6643417"/>
                     </a:xfrm>
                     <a:prstGeom prst="rect">
                       <a:avLst/>
@@ -5864,7 +6092,7 @@
           <w:lang w:val="en-US"/>
         </w:rPr>
       </w:pPr>
-      <w:bookmarkStart w:id="18" w:name="_Toc524712608"/>
+      <w:bookmarkStart w:id="21" w:name="_Toc524967903"/>
       <w:r>
         <w:rPr>
           <w:lang w:val="en-US"/>
@@ -5912,42 +6140,308 @@
         <w:rPr>
           <w:lang w:val="en-US"/>
         </w:rPr>
-        <w:t xml:space="preserve">Mockup of web client showing the </w:t>
-      </w:r>
-      <w:r>
-        <w:rPr>
-          <w:lang w:val="en-US"/>
-        </w:rPr>
-        <w:t>order completed screen</w:t>
-      </w:r>
-      <w:bookmarkEnd w:id="18"/>
-    </w:p>
-    <w:p>
-      <w:pPr>
-        <w:rPr>
-          <w:lang w:val="en-US"/>
-        </w:rPr>
-      </w:pPr>
-    </w:p>
-    <w:p>
-      <w:pPr>
-        <w:rPr>
-          <w:lang w:val="en-US"/>
-        </w:rPr>
-      </w:pPr>
-      <w:r>
-        <w:rPr>
-          <w:lang w:val="en-US"/>
-        </w:rPr>
-        <w:t>The client displays the order details including the transaction ids as links so that the user can always see them in the corresponding blockchain.</w:t>
-      </w:r>
-    </w:p>
-    <w:p>
-      <w:pPr>
-        <w:rPr>
-          <w:lang w:val="en-US"/>
-        </w:rPr>
-      </w:pPr>
+        <w:t xml:space="preserve">Mockup of web client showing </w:t>
+      </w:r>
+      <w:r>
+        <w:rPr>
+          <w:lang w:val="en-US"/>
+        </w:rPr>
+        <w:t>my</w:t>
+      </w:r>
+      <w:r>
+        <w:rPr>
+          <w:lang w:val="en-US"/>
+        </w:rPr>
+        <w:t xml:space="preserve"> orders screen</w:t>
+      </w:r>
+      <w:bookmarkEnd w:id="21"/>
+    </w:p>
+    <w:p>
+      <w:pPr>
+        <w:rPr>
+          <w:lang w:val="en-US"/>
+        </w:rPr>
+      </w:pPr>
+    </w:p>
+    <w:p>
+      <w:pPr>
+        <w:rPr>
+          <w:lang w:val="en-US"/>
+        </w:rPr>
+      </w:pPr>
+      <w:r>
+        <w:rPr>
+          <w:lang w:val="en-US"/>
+        </w:rPr>
+        <w:lastRenderedPageBreak/>
+        <w:t>The table shows all orders, displays their status, amount of coins ordered and an action button in each row.  Following status are possible</w:t>
+      </w:r>
+      <w:r>
+        <w:rPr>
+          <w:lang w:val="en-US"/>
+        </w:rPr>
+        <w:t xml:space="preserve"> to be shown to the user</w:t>
+      </w:r>
+      <w:r>
+        <w:rPr>
+          <w:lang w:val="en-US"/>
+        </w:rPr>
+        <w:t>:</w:t>
+      </w:r>
+    </w:p>
+    <w:p>
+      <w:pPr>
+        <w:pStyle w:val="ListParagraph"/>
+        <w:numPr>
+          <w:ilvl w:val="0"/>
+          <w:numId w:val="9"/>
+        </w:numPr>
+        <w:rPr>
+          <w:lang w:val="en-US"/>
+        </w:rPr>
+      </w:pPr>
+      <w:r>
+        <w:rPr>
+          <w:lang w:val="en-US"/>
+        </w:rPr>
+        <w:t>Waiting for payment</w:t>
+      </w:r>
+      <w:r>
+        <w:rPr>
+          <w:lang w:val="en-US"/>
+        </w:rPr>
+        <w:t xml:space="preserve"> (order status: waiting for payment or payment received)</w:t>
+      </w:r>
+    </w:p>
+    <w:p>
+      <w:pPr>
+        <w:pStyle w:val="ListParagraph"/>
+        <w:numPr>
+          <w:ilvl w:val="0"/>
+          <w:numId w:val="9"/>
+        </w:numPr>
+        <w:rPr>
+          <w:lang w:val="en-US"/>
+        </w:rPr>
+      </w:pPr>
+      <w:r>
+        <w:rPr>
+          <w:lang w:val="en-US"/>
+        </w:rPr>
+        <w:t>Payment received</w:t>
+      </w:r>
+      <w:r>
+        <w:rPr>
+          <w:lang w:val="en-US"/>
+        </w:rPr>
+        <w:t xml:space="preserve"> (order status: waiting for user transaction)</w:t>
+      </w:r>
+    </w:p>
+    <w:p>
+      <w:pPr>
+        <w:pStyle w:val="ListParagraph"/>
+        <w:numPr>
+          <w:ilvl w:val="0"/>
+          <w:numId w:val="9"/>
+        </w:numPr>
+        <w:rPr>
+          <w:lang w:val="en-US"/>
+        </w:rPr>
+      </w:pPr>
+      <w:r>
+        <w:rPr>
+          <w:lang w:val="en-US"/>
+        </w:rPr>
+        <w:t>Wrong payment</w:t>
+      </w:r>
+      <w:r>
+        <w:rPr>
+          <w:lang w:val="en-US"/>
+        </w:rPr>
+        <w:t xml:space="preserve"> (order status: wrong amount received)</w:t>
+      </w:r>
+    </w:p>
+    <w:p>
+      <w:pPr>
+        <w:pStyle w:val="ListParagraph"/>
+        <w:numPr>
+          <w:ilvl w:val="0"/>
+          <w:numId w:val="9"/>
+        </w:numPr>
+        <w:rPr>
+          <w:lang w:val="en-US"/>
+        </w:rPr>
+      </w:pPr>
+      <w:r>
+        <w:rPr>
+          <w:lang w:val="en-US"/>
+        </w:rPr>
+        <w:t>Completed</w:t>
+      </w:r>
+      <w:r>
+        <w:rPr>
+          <w:lang w:val="en-US"/>
+        </w:rPr>
+        <w:t xml:space="preserve"> (order status: completed)</w:t>
+      </w:r>
+    </w:p>
+    <w:p>
+      <w:pPr>
+        <w:pStyle w:val="ListParagraph"/>
+        <w:numPr>
+          <w:ilvl w:val="0"/>
+          <w:numId w:val="9"/>
+        </w:numPr>
+        <w:rPr>
+          <w:lang w:val="en-US"/>
+        </w:rPr>
+      </w:pPr>
+      <w:r>
+        <w:rPr>
+          <w:lang w:val="en-US"/>
+        </w:rPr>
+        <w:t>Rejected (</w:t>
+      </w:r>
+      <w:r>
+        <w:rPr>
+          <w:lang w:val="en-US"/>
+        </w:rPr>
+        <w:t>order status: order rejected – phase ended/coins consumed before payment)</w:t>
+      </w:r>
+    </w:p>
+    <w:p>
+      <w:pPr>
+        <w:pStyle w:val="ListParagraph"/>
+        <w:rPr>
+          <w:lang w:val="en-US"/>
+        </w:rPr>
+      </w:pPr>
+    </w:p>
+    <w:p>
+      <w:pPr>
+        <w:rPr>
+          <w:lang w:val="en-US"/>
+        </w:rPr>
+      </w:pPr>
+      <w:r>
+        <w:rPr>
+          <w:lang w:val="en-US"/>
+        </w:rPr>
+        <w:t xml:space="preserve">The client displays a “details” action button in each row, expect when the status of the </w:t>
+      </w:r>
+      <w:r>
+        <w:rPr>
+          <w:lang w:val="en-US"/>
+        </w:rPr>
+        <w:t>row</w:t>
+      </w:r>
+      <w:r>
+        <w:rPr>
+          <w:lang w:val="en-US"/>
+        </w:rPr>
+        <w:t xml:space="preserve"> is “Payment received”. In this case, it displays a “grab coins” action button.</w:t>
+      </w:r>
+    </w:p>
+    <w:p>
+      <w:pPr>
+        <w:rPr>
+          <w:lang w:val="en-US"/>
+        </w:rPr>
+      </w:pPr>
+      <w:r>
+        <w:rPr>
+          <w:lang w:val="en-US"/>
+        </w:rPr>
+        <w:t>If the user presses the “details” button, the details of the order will be displayed</w:t>
+      </w:r>
+      <w:r>
+        <w:rPr>
+          <w:lang w:val="en-US"/>
+        </w:rPr>
+        <w:t xml:space="preserve"> </w:t>
+      </w:r>
+      <w:r>
+        <w:rPr>
+          <w:lang w:val="en-US"/>
+        </w:rPr>
+        <w:t xml:space="preserve">in a popup </w:t>
+      </w:r>
+      <w:r>
+        <w:rPr>
+          <w:lang w:val="en-US"/>
+        </w:rPr>
+        <w:t>(see screens above)</w:t>
+      </w:r>
+      <w:r>
+        <w:rPr>
+          <w:lang w:val="en-US"/>
+        </w:rPr>
+        <w:t xml:space="preserve">. </w:t>
+      </w:r>
+    </w:p>
+    <w:p>
+      <w:pPr>
+        <w:rPr>
+          <w:lang w:val="en-US"/>
+        </w:rPr>
+      </w:pPr>
+      <w:r>
+        <w:rPr>
+          <w:lang w:val="en-US"/>
+        </w:rPr>
+        <w:t xml:space="preserve">If the user presses the “grab coins” action button, the </w:t>
+      </w:r>
+      <w:r>
+        <w:rPr>
+          <w:lang w:val="en-US"/>
+        </w:rPr>
+        <w:t>client displays the “payment received”</w:t>
+      </w:r>
+      <w:r>
+        <w:rPr>
+          <w:lang w:val="en-US"/>
+        </w:rPr>
+        <w:t xml:space="preserve"> screen in a popup</w:t>
+      </w:r>
+      <w:r>
+        <w:rPr>
+          <w:lang w:val="en-US"/>
+        </w:rPr>
+        <w:t xml:space="preserve"> (see above) and applies the logic described above to grab the </w:t>
+      </w:r>
+      <w:proofErr w:type="gramStart"/>
+      <w:r>
+        <w:rPr>
+          <w:lang w:val="en-US"/>
+        </w:rPr>
+        <w:t>users</w:t>
+      </w:r>
+      <w:proofErr w:type="gramEnd"/>
+      <w:r>
+        <w:rPr>
+          <w:lang w:val="en-US"/>
+        </w:rPr>
+        <w:t xml:space="preserve"> coins</w:t>
+      </w:r>
+      <w:r>
+        <w:rPr>
+          <w:lang w:val="en-US"/>
+        </w:rPr>
+        <w:t>.</w:t>
+      </w:r>
+    </w:p>
+    <w:p>
+      <w:pPr>
+        <w:rPr>
+          <w:lang w:val="en-US"/>
+        </w:rPr>
+      </w:pPr>
+      <w:r>
+        <w:rPr>
+          <w:lang w:val="en-US"/>
+        </w:rPr>
+        <w:t>If the user presses no button, the client polls the server interface for the order list to be able to update the status of the orders if something changed.</w:t>
+      </w:r>
     </w:p>
     <w:p>
       <w:pPr>
@@ -5960,93 +6454,178 @@
           <w:lang w:val="en-US"/>
         </w:rPr>
       </w:pPr>
-      <w:bookmarkStart w:id="19" w:name="_Toc524712391"/>
+      <w:bookmarkStart w:id="22" w:name="_Toc524967992"/>
+      <w:r>
+        <w:rPr>
+          <w:lang w:val="en-US"/>
+        </w:rPr>
+        <w:t>Processing orders at login</w:t>
+      </w:r>
+      <w:bookmarkEnd w:id="22"/>
+    </w:p>
+    <w:p>
+      <w:pPr>
+        <w:rPr>
+          <w:lang w:val="en-US"/>
+        </w:rPr>
+      </w:pPr>
+    </w:p>
+    <w:p>
+      <w:pPr>
+        <w:rPr>
+          <w:lang w:val="en-US"/>
+        </w:rPr>
+      </w:pPr>
+      <w:r>
+        <w:rPr>
+          <w:lang w:val="en-US"/>
+        </w:rPr>
+        <w:t>When the</w:t>
+      </w:r>
+      <w:r>
+        <w:rPr>
+          <w:lang w:val="en-US"/>
+        </w:rPr>
+        <w:t xml:space="preserve"> user loges in, the client checks the field “</w:t>
+      </w:r>
+      <w:proofErr w:type="spellStart"/>
+      <w:r>
+        <w:rPr>
+          <w:lang w:val="en-US"/>
+        </w:rPr>
+        <w:t>payment_state</w:t>
+      </w:r>
+      <w:proofErr w:type="spellEnd"/>
+      <w:r>
+        <w:rPr>
+          <w:lang w:val="en-US"/>
+        </w:rPr>
+        <w:t xml:space="preserve">” in the user profile. If the payment state is set to open, the client </w:t>
+      </w:r>
+      <w:proofErr w:type="gramStart"/>
+      <w:r>
+        <w:rPr>
+          <w:lang w:val="en-US"/>
+        </w:rPr>
+        <w:t>request</w:t>
+      </w:r>
+      <w:proofErr w:type="gramEnd"/>
+      <w:r>
+        <w:rPr>
+          <w:lang w:val="en-US"/>
+        </w:rPr>
+        <w:t xml:space="preserve"> the list of orders with the status “</w:t>
+      </w:r>
+      <w:r>
+        <w:rPr>
+          <w:lang w:val="en-US"/>
+        </w:rPr>
+        <w:t>waiting for user transaction</w:t>
+      </w:r>
+      <w:r>
+        <w:rPr>
+          <w:lang w:val="en-US"/>
+        </w:rPr>
+        <w:t>” from the server.</w:t>
+      </w:r>
+      <w:r>
+        <w:rPr>
+          <w:lang w:val="en-US"/>
+        </w:rPr>
+        <w:t xml:space="preserve"> It uses the server interface for the order list described above to do so (+ parameter order status).</w:t>
+      </w:r>
+      <w:r>
+        <w:rPr>
+          <w:lang w:val="en-US"/>
+        </w:rPr>
+        <w:t xml:space="preserve"> If the </w:t>
+      </w:r>
+      <w:r>
+        <w:rPr>
+          <w:lang w:val="en-US"/>
+        </w:rPr>
+        <w:t xml:space="preserve">returned </w:t>
+      </w:r>
+      <w:r>
+        <w:rPr>
+          <w:lang w:val="en-US"/>
+        </w:rPr>
+        <w:t xml:space="preserve">list is empty, the user will be redirected to the dashboard. Otherwise, If the list is not empty the client will display </w:t>
+      </w:r>
+      <w:r>
+        <w:rPr>
+          <w:lang w:val="en-US"/>
+        </w:rPr>
+        <w:t xml:space="preserve">a </w:t>
+      </w:r>
+      <w:r>
+        <w:rPr>
+          <w:lang w:val="en-US"/>
+        </w:rPr>
+        <w:t>processing screen (like wallet setup) and wi</w:t>
+      </w:r>
+      <w:r>
+        <w:rPr>
+          <w:lang w:val="en-US"/>
+        </w:rPr>
+        <w:t xml:space="preserve">ll immediately </w:t>
+      </w:r>
+      <w:proofErr w:type="gramStart"/>
+      <w:r>
+        <w:rPr>
+          <w:lang w:val="en-US"/>
+        </w:rPr>
+        <w:t xml:space="preserve">start </w:t>
+      </w:r>
+      <w:r>
+        <w:rPr>
+          <w:lang w:val="en-US"/>
+        </w:rPr>
+        <w:t xml:space="preserve"> </w:t>
+      </w:r>
+      <w:r>
+        <w:rPr>
+          <w:lang w:val="en-US"/>
+        </w:rPr>
+        <w:t>processing</w:t>
+      </w:r>
+      <w:proofErr w:type="gramEnd"/>
+      <w:r>
+        <w:rPr>
+          <w:lang w:val="en-US"/>
+        </w:rPr>
+        <w:t xml:space="preserve"> each order from the list</w:t>
+      </w:r>
+      <w:r>
+        <w:rPr>
+          <w:lang w:val="en-US"/>
+        </w:rPr>
+        <w:t xml:space="preserve"> (logic as described above, client already has user password from login)</w:t>
+      </w:r>
+      <w:r>
+        <w:rPr>
+          <w:lang w:val="en-US"/>
+        </w:rPr>
+        <w:t xml:space="preserve">. The client will </w:t>
+      </w:r>
+      <w:r>
+        <w:rPr>
+          <w:lang w:val="en-US"/>
+        </w:rPr>
+        <w:t>process the orders sequentially, showing following screen:</w:t>
+      </w:r>
+    </w:p>
+    <w:p>
+      <w:pPr>
+        <w:rPr>
+          <w:lang w:val="en-US"/>
+        </w:rPr>
+      </w:pPr>
       <w:r>
         <w:rPr>
           <w:lang w:val="en-US"/>
         </w:rPr>
         <w:lastRenderedPageBreak/>
-        <w:t>Viewing existing orders</w:t>
-      </w:r>
-      <w:bookmarkEnd w:id="19"/>
-    </w:p>
-    <w:p>
-      <w:pPr>
-        <w:pStyle w:val="Heading2"/>
-        <w:numPr>
-          <w:ilvl w:val="1"/>
-          <w:numId w:val="1"/>
-        </w:numPr>
-        <w:rPr>
-          <w:lang w:val="en-US"/>
-        </w:rPr>
-      </w:pPr>
-      <w:bookmarkStart w:id="20" w:name="_Toc524712392"/>
-      <w:r>
-        <w:rPr>
-          <w:lang w:val="en-US"/>
-        </w:rPr>
-        <w:t>Overview</w:t>
-      </w:r>
-      <w:bookmarkEnd w:id="20"/>
-    </w:p>
-    <w:p>
-      <w:pPr>
-        <w:rPr>
-          <w:lang w:val="en-US"/>
-        </w:rPr>
-      </w:pPr>
-    </w:p>
-    <w:p>
-      <w:pPr>
-        <w:rPr>
-          <w:lang w:val="en-US"/>
-        </w:rPr>
-      </w:pPr>
-      <w:r>
-        <w:rPr>
-          <w:lang w:val="en-US"/>
-        </w:rPr>
-        <w:t>The user can always see his orders by pressing the “My Orders” button in the ICO wallet card.</w:t>
-      </w:r>
-      <w:r>
-        <w:rPr>
-          <w:lang w:val="en-US"/>
-        </w:rPr>
-        <w:t xml:space="preserve"> As soon as pressed, the ICO card will expand and will show the list of orders placed by the user.</w:t>
-      </w:r>
-      <w:r>
-        <w:rPr>
-          <w:lang w:val="en-US"/>
-        </w:rPr>
-        <w:t xml:space="preserve"> The client receives the data from the interface described </w:t>
-      </w:r>
-      <w:hyperlink w:anchor="_Get_orders" w:history="1">
-        <w:r>
-          <w:rPr>
-            <w:rStyle w:val="Hyperlink"/>
-            <w:lang w:val="en-US"/>
-          </w:rPr>
-          <w:t>here</w:t>
-        </w:r>
-      </w:hyperlink>
-      <w:r>
-        <w:rPr>
-          <w:lang w:val="en-US"/>
-        </w:rPr>
-        <w:t>.</w:t>
-      </w:r>
-    </w:p>
-    <w:p>
-      <w:pPr>
-        <w:rPr>
-          <w:lang w:val="en-US"/>
-        </w:rPr>
-      </w:pPr>
-      <w:r>
-        <w:rPr>
-          <w:lang w:val="en-US"/>
-        </w:rPr>
         <w:t xml:space="preserve"> </w:t>
       </w:r>
       <w:r>
@@ -6055,10 +6634,10 @@
           <w:lang w:val="en-GB" w:eastAsia="en-GB"/>
         </w:rPr>
         <w:drawing>
-          <wp:inline distT="0" distB="0" distL="0" distR="0" wp14:anchorId="513DBE67" wp14:editId="4588F2A2">
-            <wp:extent cx="4746492" cy="6643417"/>
-            <wp:effectExtent l="0" t="0" r="3810" b="11430"/>
-            <wp:docPr id="9" name="Picture 9"/>
+          <wp:inline distT="0" distB="0" distL="0" distR="0" wp14:anchorId="30226DAC" wp14:editId="7204163C">
+            <wp:extent cx="5237047" cy="5946140"/>
+            <wp:effectExtent l="0" t="0" r="0" b="0"/>
+            <wp:docPr id="16" name="Picture 16"/>
             <wp:cNvGraphicFramePr>
               <a:graphicFrameLocks xmlns:a="http://schemas.openxmlformats.org/drawingml/2006/main" noChangeAspect="1"/>
             </wp:cNvGraphicFramePr>
@@ -6084,601 +6663,6 @@
                   <pic:spPr>
                     <a:xfrm>
                       <a:off x="0" y="0"/>
-                      <a:ext cx="4746492" cy="6643417"/>
-                    </a:xfrm>
-                    <a:prstGeom prst="rect">
-                      <a:avLst/>
-                    </a:prstGeom>
-                  </pic:spPr>
-                </pic:pic>
-              </a:graphicData>
-            </a:graphic>
-          </wp:inline>
-        </w:drawing>
-      </w:r>
-    </w:p>
-    <w:p>
-      <w:pPr>
-        <w:pStyle w:val="Caption"/>
-        <w:rPr>
-          <w:lang w:val="en-US"/>
-        </w:rPr>
-      </w:pPr>
-      <w:bookmarkStart w:id="21" w:name="_Toc524712609"/>
-      <w:r>
-        <w:rPr>
-          <w:lang w:val="en-US"/>
-        </w:rPr>
-        <w:t xml:space="preserve">Image </w:t>
-      </w:r>
-      <w:r>
-        <w:rPr>
-          <w:lang w:val="en-US"/>
-        </w:rPr>
-        <w:fldChar w:fldCharType="begin"/>
-      </w:r>
-      <w:r>
-        <w:rPr>
-          <w:lang w:val="en-US"/>
-        </w:rPr>
-        <w:instrText xml:space="preserve"> SEQ Abbildung \* ARABIC </w:instrText>
-      </w:r>
-      <w:r>
-        <w:rPr>
-          <w:lang w:val="en-US"/>
-        </w:rPr>
-        <w:fldChar w:fldCharType="separate"/>
-      </w:r>
-      <w:r>
-        <w:rPr>
-          <w:noProof/>
-          <w:lang w:val="en-US"/>
-        </w:rPr>
-        <w:t>12</w:t>
-      </w:r>
-      <w:r>
-        <w:rPr>
-          <w:lang w:val="en-US"/>
-        </w:rPr>
-        <w:fldChar w:fldCharType="end"/>
-      </w:r>
-      <w:r>
-        <w:rPr>
-          <w:lang w:val="en-US"/>
-        </w:rPr>
-        <w:t xml:space="preserve"> –</w:t>
-      </w:r>
-      <w:r>
-        <w:rPr>
-          <w:lang w:val="en-US"/>
-        </w:rPr>
-        <w:t xml:space="preserve">Mockup of web client showing </w:t>
-      </w:r>
-      <w:r>
-        <w:rPr>
-          <w:lang w:val="en-US"/>
-        </w:rPr>
-        <w:t>my</w:t>
-      </w:r>
-      <w:r>
-        <w:rPr>
-          <w:lang w:val="en-US"/>
-        </w:rPr>
-        <w:t xml:space="preserve"> orders screen</w:t>
-      </w:r>
-      <w:bookmarkEnd w:id="21"/>
-    </w:p>
-    <w:p>
-      <w:pPr>
-        <w:rPr>
-          <w:lang w:val="en-US"/>
-        </w:rPr>
-      </w:pPr>
-    </w:p>
-    <w:p>
-      <w:pPr>
-        <w:rPr>
-          <w:lang w:val="en-US"/>
-        </w:rPr>
-      </w:pPr>
-      <w:r>
-        <w:rPr>
-          <w:lang w:val="en-US"/>
-        </w:rPr>
-        <w:lastRenderedPageBreak/>
-        <w:t>The table shows all orders, displays their status, amount of coins ordered and an action button in each row.  Following status are possible</w:t>
-      </w:r>
-      <w:r>
-        <w:rPr>
-          <w:lang w:val="en-US"/>
-        </w:rPr>
-        <w:t xml:space="preserve"> to be shown to the user</w:t>
-      </w:r>
-      <w:r>
-        <w:rPr>
-          <w:lang w:val="en-US"/>
-        </w:rPr>
-        <w:t>:</w:t>
-      </w:r>
-    </w:p>
-    <w:p>
-      <w:pPr>
-        <w:pStyle w:val="ListParagraph"/>
-        <w:numPr>
-          <w:ilvl w:val="0"/>
-          <w:numId w:val="9"/>
-        </w:numPr>
-        <w:rPr>
-          <w:lang w:val="en-US"/>
-        </w:rPr>
-      </w:pPr>
-      <w:r>
-        <w:rPr>
-          <w:lang w:val="en-US"/>
-        </w:rPr>
-        <w:t>Waiting for payment</w:t>
-      </w:r>
-      <w:r>
-        <w:rPr>
-          <w:lang w:val="en-US"/>
-        </w:rPr>
-        <w:t xml:space="preserve"> (order status: waiting for payment or payment received)</w:t>
-      </w:r>
-    </w:p>
-    <w:p>
-      <w:pPr>
-        <w:pStyle w:val="ListParagraph"/>
-        <w:numPr>
-          <w:ilvl w:val="0"/>
-          <w:numId w:val="9"/>
-        </w:numPr>
-        <w:rPr>
-          <w:lang w:val="en-US"/>
-        </w:rPr>
-      </w:pPr>
-      <w:r>
-        <w:rPr>
-          <w:lang w:val="en-US"/>
-        </w:rPr>
-        <w:t>Payment received</w:t>
-      </w:r>
-      <w:r>
-        <w:rPr>
-          <w:lang w:val="en-US"/>
-        </w:rPr>
-        <w:t xml:space="preserve"> (order status: waiting for user transaction)</w:t>
-      </w:r>
-    </w:p>
-    <w:p>
-      <w:pPr>
-        <w:pStyle w:val="ListParagraph"/>
-        <w:numPr>
-          <w:ilvl w:val="0"/>
-          <w:numId w:val="9"/>
-        </w:numPr>
-        <w:rPr>
-          <w:lang w:val="en-US"/>
-        </w:rPr>
-      </w:pPr>
-      <w:r>
-        <w:rPr>
-          <w:lang w:val="en-US"/>
-        </w:rPr>
-        <w:t>Wrong payment</w:t>
-      </w:r>
-      <w:r>
-        <w:rPr>
-          <w:lang w:val="en-US"/>
-        </w:rPr>
-        <w:t xml:space="preserve"> (order status: wrong amount received)</w:t>
-      </w:r>
-    </w:p>
-    <w:p>
-      <w:pPr>
-        <w:pStyle w:val="ListParagraph"/>
-        <w:numPr>
-          <w:ilvl w:val="0"/>
-          <w:numId w:val="9"/>
-        </w:numPr>
-        <w:rPr>
-          <w:lang w:val="en-US"/>
-        </w:rPr>
-      </w:pPr>
-      <w:r>
-        <w:rPr>
-          <w:lang w:val="en-US"/>
-        </w:rPr>
-        <w:t>Completed</w:t>
-      </w:r>
-      <w:r>
-        <w:rPr>
-          <w:lang w:val="en-US"/>
-        </w:rPr>
-        <w:t xml:space="preserve"> (order status: completed)</w:t>
-      </w:r>
-    </w:p>
-    <w:p>
-      <w:pPr>
-        <w:pStyle w:val="ListParagraph"/>
-        <w:numPr>
-          <w:ilvl w:val="0"/>
-          <w:numId w:val="9"/>
-        </w:numPr>
-        <w:rPr>
-          <w:lang w:val="en-US"/>
-        </w:rPr>
-      </w:pPr>
-      <w:r>
-        <w:rPr>
-          <w:lang w:val="en-US"/>
-        </w:rPr>
-        <w:t>Rejected (</w:t>
-      </w:r>
-      <w:r>
-        <w:rPr>
-          <w:lang w:val="en-US"/>
-        </w:rPr>
-        <w:t>order status: order rejected – phase ended/coins consumed before payment)</w:t>
-      </w:r>
-    </w:p>
-    <w:p>
-      <w:pPr>
-        <w:pStyle w:val="ListParagraph"/>
-        <w:numPr>
-          <w:ilvl w:val="0"/>
-          <w:numId w:val="9"/>
-        </w:numPr>
-        <w:rPr>
-          <w:lang w:val="en-US"/>
-        </w:rPr>
-      </w:pPr>
-    </w:p>
-    <w:p>
-      <w:pPr>
-        <w:rPr>
-          <w:lang w:val="en-US"/>
-        </w:rPr>
-      </w:pPr>
-      <w:r>
-        <w:rPr>
-          <w:lang w:val="en-US"/>
-        </w:rPr>
-        <w:t xml:space="preserve">The client displays a “details” action button in each row, expect when the status of the </w:t>
-      </w:r>
-      <w:r>
-        <w:rPr>
-          <w:lang w:val="en-US"/>
-        </w:rPr>
-        <w:t>row</w:t>
-      </w:r>
-      <w:r>
-        <w:rPr>
-          <w:lang w:val="en-US"/>
-        </w:rPr>
-        <w:t xml:space="preserve"> is “Payment received”. In this case, it displays a “grab coins” action button.</w:t>
-      </w:r>
-    </w:p>
-    <w:p>
-      <w:pPr>
-        <w:rPr>
-          <w:lang w:val="en-US"/>
-        </w:rPr>
-      </w:pPr>
-      <w:r>
-        <w:rPr>
-          <w:lang w:val="en-US"/>
-        </w:rPr>
-        <w:t>If the user presses the “details” button, the details of the order will be displayed</w:t>
-      </w:r>
-      <w:r>
-        <w:rPr>
-          <w:lang w:val="en-US"/>
-        </w:rPr>
-        <w:t xml:space="preserve"> </w:t>
-      </w:r>
-      <w:r>
-        <w:rPr>
-          <w:lang w:val="en-US"/>
-        </w:rPr>
-        <w:t xml:space="preserve">in a popup </w:t>
-      </w:r>
-      <w:r>
-        <w:rPr>
-          <w:lang w:val="en-US"/>
-        </w:rPr>
-        <w:t>(see screens above)</w:t>
-      </w:r>
-      <w:r>
-        <w:rPr>
-          <w:lang w:val="en-US"/>
-        </w:rPr>
-        <w:t xml:space="preserve">. </w:t>
-      </w:r>
-    </w:p>
-    <w:p>
-      <w:pPr>
-        <w:rPr>
-          <w:lang w:val="en-US"/>
-        </w:rPr>
-      </w:pPr>
-      <w:r>
-        <w:rPr>
-          <w:lang w:val="en-US"/>
-        </w:rPr>
-        <w:t xml:space="preserve">If the user presses the “grab coins” action button, the </w:t>
-      </w:r>
-      <w:r>
-        <w:rPr>
-          <w:lang w:val="en-US"/>
-        </w:rPr>
-        <w:t>client displays the “payment received”</w:t>
-      </w:r>
-      <w:r>
-        <w:rPr>
-          <w:lang w:val="en-US"/>
-        </w:rPr>
-        <w:t xml:space="preserve"> screen in a popup</w:t>
-      </w:r>
-      <w:r>
-        <w:rPr>
-          <w:lang w:val="en-US"/>
-        </w:rPr>
-        <w:t xml:space="preserve"> (see above) and applies the logic described above to grab the </w:t>
-      </w:r>
-      <w:proofErr w:type="gramStart"/>
-      <w:r>
-        <w:rPr>
-          <w:lang w:val="en-US"/>
-        </w:rPr>
-        <w:t>users</w:t>
-      </w:r>
-      <w:proofErr w:type="gramEnd"/>
-      <w:r>
-        <w:rPr>
-          <w:lang w:val="en-US"/>
-        </w:rPr>
-        <w:t xml:space="preserve"> coins</w:t>
-      </w:r>
-      <w:r>
-        <w:rPr>
-          <w:lang w:val="en-US"/>
-        </w:rPr>
-        <w:t>.</w:t>
-      </w:r>
-    </w:p>
-    <w:p>
-      <w:pPr>
-        <w:rPr>
-          <w:lang w:val="en-US"/>
-        </w:rPr>
-      </w:pPr>
-      <w:r>
-        <w:rPr>
-          <w:lang w:val="en-US"/>
-        </w:rPr>
-        <w:t>If the user presses no button, the client polls the server interface for the order list to be able to update the status of the orders if something changed.</w:t>
-      </w:r>
-    </w:p>
-    <w:p>
-      <w:pPr>
-        <w:pStyle w:val="Heading1"/>
-        <w:numPr>
-          <w:ilvl w:val="0"/>
-          <w:numId w:val="1"/>
-        </w:numPr>
-        <w:rPr>
-          <w:lang w:val="en-US"/>
-        </w:rPr>
-      </w:pPr>
-      <w:bookmarkStart w:id="22" w:name="_Toc524712393"/>
-      <w:r>
-        <w:rPr>
-          <w:lang w:val="en-US"/>
-        </w:rPr>
-        <w:t>Processing orders at login</w:t>
-      </w:r>
-      <w:bookmarkEnd w:id="22"/>
-    </w:p>
-    <w:p>
-      <w:pPr>
-        <w:rPr>
-          <w:lang w:val="en-US"/>
-        </w:rPr>
-      </w:pPr>
-    </w:p>
-    <w:p>
-      <w:pPr>
-        <w:rPr>
-          <w:lang w:val="en-US"/>
-        </w:rPr>
-      </w:pPr>
-      <w:r>
-        <w:rPr>
-          <w:lang w:val="en-US"/>
-        </w:rPr>
-        <w:t>When the</w:t>
-      </w:r>
-      <w:r>
-        <w:rPr>
-          <w:lang w:val="en-US"/>
-        </w:rPr>
-        <w:t xml:space="preserve"> user loges in, the client checks the field “</w:t>
-      </w:r>
-      <w:proofErr w:type="spellStart"/>
-      <w:r>
-        <w:rPr>
-          <w:lang w:val="en-US"/>
-        </w:rPr>
-        <w:t>payment_state</w:t>
-      </w:r>
-      <w:proofErr w:type="spellEnd"/>
-      <w:r>
-        <w:rPr>
-          <w:lang w:val="en-US"/>
-        </w:rPr>
-        <w:t xml:space="preserve">” in the user profile. If the payment state is set to open, the client </w:t>
-      </w:r>
-      <w:proofErr w:type="gramStart"/>
-      <w:r>
-        <w:rPr>
-          <w:lang w:val="en-US"/>
-        </w:rPr>
-        <w:t>request</w:t>
-      </w:r>
-      <w:proofErr w:type="gramEnd"/>
-      <w:r>
-        <w:rPr>
-          <w:lang w:val="en-US"/>
-        </w:rPr>
-        <w:t xml:space="preserve"> the list of orders with the status “</w:t>
-      </w:r>
-      <w:r>
-        <w:rPr>
-          <w:lang w:val="en-US"/>
-        </w:rPr>
-        <w:t>waiting for user transaction</w:t>
-      </w:r>
-      <w:r>
-        <w:rPr>
-          <w:lang w:val="en-US"/>
-        </w:rPr>
-        <w:t>” from the server.</w:t>
-      </w:r>
-      <w:r>
-        <w:rPr>
-          <w:lang w:val="en-US"/>
-        </w:rPr>
-        <w:t xml:space="preserve"> It uses the server interface for the order list described above to do so (+ parameter order status).</w:t>
-      </w:r>
-      <w:r>
-        <w:rPr>
-          <w:lang w:val="en-US"/>
-        </w:rPr>
-        <w:t xml:space="preserve"> If the </w:t>
-      </w:r>
-      <w:r>
-        <w:rPr>
-          <w:lang w:val="en-US"/>
-        </w:rPr>
-        <w:t xml:space="preserve">returned </w:t>
-      </w:r>
-      <w:r>
-        <w:rPr>
-          <w:lang w:val="en-US"/>
-        </w:rPr>
-        <w:t xml:space="preserve">list is empty, the user will be redirected to the dashboard. Otherwise, If the list is not empty the client will display </w:t>
-      </w:r>
-      <w:r>
-        <w:rPr>
-          <w:lang w:val="en-US"/>
-        </w:rPr>
-        <w:t xml:space="preserve">a </w:t>
-      </w:r>
-      <w:r>
-        <w:rPr>
-          <w:lang w:val="en-US"/>
-        </w:rPr>
-        <w:t>processing screen (like wallet setup) and wi</w:t>
-      </w:r>
-      <w:r>
-        <w:rPr>
-          <w:lang w:val="en-US"/>
-        </w:rPr>
-        <w:t xml:space="preserve">ll immediately </w:t>
-      </w:r>
-      <w:proofErr w:type="gramStart"/>
-      <w:r>
-        <w:rPr>
-          <w:lang w:val="en-US"/>
-        </w:rPr>
-        <w:t xml:space="preserve">start </w:t>
-      </w:r>
-      <w:r>
-        <w:rPr>
-          <w:lang w:val="en-US"/>
-        </w:rPr>
-        <w:t xml:space="preserve"> </w:t>
-      </w:r>
-      <w:r>
-        <w:rPr>
-          <w:lang w:val="en-US"/>
-        </w:rPr>
-        <w:t>processing</w:t>
-      </w:r>
-      <w:proofErr w:type="gramEnd"/>
-      <w:r>
-        <w:rPr>
-          <w:lang w:val="en-US"/>
-        </w:rPr>
-        <w:t xml:space="preserve"> each order from the list</w:t>
-      </w:r>
-      <w:r>
-        <w:rPr>
-          <w:lang w:val="en-US"/>
-        </w:rPr>
-        <w:t xml:space="preserve"> (logic as described above, client already has user password from login)</w:t>
-      </w:r>
-      <w:r>
-        <w:rPr>
-          <w:lang w:val="en-US"/>
-        </w:rPr>
-        <w:t xml:space="preserve">. The client will </w:t>
-      </w:r>
-      <w:r>
-        <w:rPr>
-          <w:lang w:val="en-US"/>
-        </w:rPr>
-        <w:t>process the orders sequentially, showing following screen:</w:t>
-      </w:r>
-    </w:p>
-    <w:p>
-      <w:pPr>
-        <w:rPr>
-          <w:lang w:val="en-US"/>
-        </w:rPr>
-      </w:pPr>
-      <w:r>
-        <w:rPr>
-          <w:lang w:val="en-US"/>
-        </w:rPr>
-        <w:lastRenderedPageBreak/>
-        <w:t xml:space="preserve"> </w:t>
-      </w:r>
-      <w:r>
-        <w:rPr>
-          <w:noProof/>
-          <w:lang w:val="en-GB" w:eastAsia="en-GB"/>
-        </w:rPr>
-        <w:drawing>
-          <wp:inline distT="0" distB="0" distL="0" distR="0" wp14:anchorId="30226DAC" wp14:editId="7204163C">
-            <wp:extent cx="5237047" cy="5946140"/>
-            <wp:effectExtent l="0" t="0" r="0" b="0"/>
-            <wp:docPr id="16" name="Picture 16"/>
-            <wp:cNvGraphicFramePr>
-              <a:graphicFrameLocks xmlns:a="http://schemas.openxmlformats.org/drawingml/2006/main" noChangeAspect="1"/>
-            </wp:cNvGraphicFramePr>
-            <a:graphic xmlns:a="http://schemas.openxmlformats.org/drawingml/2006/main">
-              <a:graphicData uri="http://schemas.openxmlformats.org/drawingml/2006/picture">
-                <pic:pic xmlns:pic="http://schemas.openxmlformats.org/drawingml/2006/picture">
-                  <pic:nvPicPr>
-                    <pic:cNvPr id="1" name="registration_overview_1.png"/>
-                    <pic:cNvPicPr/>
-                  </pic:nvPicPr>
-                  <pic:blipFill>
-                    <a:blip r:embed="rId21">
-                      <a:extLst>
-                        <a:ext uri="{28A0092B-C50C-407E-A947-70E740481C1C}">
-                          <a14:useLocalDpi xmlns:a14="http://schemas.microsoft.com/office/drawing/2010/main" val="0"/>
-                        </a:ext>
-                      </a:extLst>
-                    </a:blip>
-                    <a:stretch>
-                      <a:fillRect/>
-                    </a:stretch>
-                  </pic:blipFill>
-                  <pic:spPr>
-                    <a:xfrm>
-                      <a:off x="0" y="0"/>
                       <a:ext cx="5242435" cy="5952258"/>
                     </a:xfrm>
                     <a:prstGeom prst="rect">
@@ -6699,7 +6683,7 @@
           <w:lang w:val="en-US"/>
         </w:rPr>
       </w:pPr>
-      <w:bookmarkStart w:id="23" w:name="_Toc524712610"/>
+      <w:bookmarkStart w:id="23" w:name="_Toc524967904"/>
       <w:r>
         <w:rPr>
           <w:lang w:val="en-US"/>
@@ -6729,7 +6713,7 @@
           <w:noProof/>
           <w:lang w:val="en-US"/>
         </w:rPr>
-        <w:t>13</w:t>
+        <w:t>12</w:t>
       </w:r>
       <w:r>
         <w:rPr>
@@ -6762,6 +6746,35 @@
           <w:lang w:val="en-US"/>
         </w:rPr>
         <w:t>As soon as an order is completed it will mark it as completed. While waiting to be processed the orders in the list are marked as “waiting …”. As soon as the system finished processing all orders from the list it will automatically redirect the user to the dashboard. If the user doesn’t want to wait for the client to process the orders, she can press the “Home” button. The client will interrupt the process and redirect the user to the dashboard.</w:t>
+      </w:r>
+      <w:r>
+        <w:rPr>
+          <w:lang w:val="en-US"/>
+        </w:rPr>
+        <w:t xml:space="preserve"> </w:t>
+      </w:r>
+      <w:r>
+        <w:rPr>
+          <w:highlight w:val="yellow"/>
+          <w:lang w:val="en-US"/>
+        </w:rPr>
+        <w:t xml:space="preserve">(TODO: </w:t>
+      </w:r>
+      <w:proofErr w:type="spellStart"/>
+      <w:r>
+        <w:rPr>
+          <w:highlight w:val="yellow"/>
+          <w:lang w:val="en-US"/>
+        </w:rPr>
+        <w:t>multisig</w:t>
+      </w:r>
+      <w:proofErr w:type="spellEnd"/>
+      <w:r>
+        <w:rPr>
+          <w:highlight w:val="yellow"/>
+          <w:lang w:val="en-US"/>
+        </w:rPr>
+        <w:t>, master not enough weight)</w:t>
       </w:r>
     </w:p>
     <w:p>
@@ -6801,7 +6814,7 @@
           <w:lang w:val="en-US"/>
         </w:rPr>
       </w:pPr>
-      <w:bookmarkStart w:id="24" w:name="_Toc524712394"/>
+      <w:bookmarkStart w:id="24" w:name="_Toc524967993"/>
       <w:r>
         <w:rPr>
           <w:lang w:val="en-US"/>
@@ -6829,16 +6842,16 @@
           <w:lang w:val="en-US"/>
         </w:rPr>
       </w:pPr>
-      <w:bookmarkStart w:id="25" w:name="_Toc524712395"/>
-      <w:bookmarkStart w:id="26" w:name="_Details_for_ICO"/>
+      <w:bookmarkStart w:id="25" w:name="_Details_for_ICO"/>
+      <w:bookmarkStart w:id="26" w:name="_Toc524967994"/>
+      <w:bookmarkEnd w:id="25"/>
+      <w:r>
+        <w:rPr>
+          <w:lang w:val="en-US"/>
+        </w:rPr>
+        <w:t>Details for ICO Phase</w:t>
+      </w:r>
       <w:bookmarkEnd w:id="26"/>
-      <w:r>
-        <w:rPr>
-          <w:lang w:val="en-US"/>
-        </w:rPr>
-        <w:t>Details for ICO Phase</w:t>
-      </w:r>
-      <w:bookmarkEnd w:id="25"/>
     </w:p>
     <w:p>
       <w:pPr>
@@ -6981,16 +6994,16 @@
           <w:lang w:val="en-US"/>
         </w:rPr>
       </w:pPr>
-      <w:bookmarkStart w:id="27" w:name="_Toc524712396"/>
-      <w:bookmarkStart w:id="28" w:name="_Calculated_payment_sum"/>
+      <w:bookmarkStart w:id="27" w:name="_Calculated_payment_sum"/>
+      <w:bookmarkStart w:id="28" w:name="_Toc524967995"/>
+      <w:bookmarkEnd w:id="27"/>
+      <w:r>
+        <w:rPr>
+          <w:lang w:val="en-US"/>
+        </w:rPr>
+        <w:t>Calculated payment sum</w:t>
+      </w:r>
       <w:bookmarkEnd w:id="28"/>
-      <w:r>
-        <w:rPr>
-          <w:lang w:val="en-US"/>
-        </w:rPr>
-        <w:t>Calculated payment sum</w:t>
-      </w:r>
-      <w:bookmarkEnd w:id="27"/>
     </w:p>
     <w:p>
       <w:pPr>
@@ -7053,16 +7066,16 @@
           <w:lang w:val="en-US"/>
         </w:rPr>
       </w:pPr>
-      <w:bookmarkStart w:id="29" w:name="_Toc524712397"/>
-      <w:bookmarkStart w:id="30" w:name="_Create_Order"/>
+      <w:bookmarkStart w:id="29" w:name="_Create_Order"/>
+      <w:bookmarkStart w:id="30" w:name="_Toc524967996"/>
+      <w:bookmarkEnd w:id="29"/>
+      <w:r>
+        <w:rPr>
+          <w:lang w:val="en-US"/>
+        </w:rPr>
+        <w:t>Create Order</w:t>
+      </w:r>
       <w:bookmarkEnd w:id="30"/>
-      <w:r>
-        <w:rPr>
-          <w:lang w:val="en-US"/>
-        </w:rPr>
-        <w:t>Create Order</w:t>
-      </w:r>
-      <w:bookmarkEnd w:id="29"/>
     </w:p>
     <w:p>
       <w:pPr>
@@ -7274,16 +7287,18 @@
           <w:lang w:val="en-US"/>
         </w:rPr>
       </w:pPr>
-      <w:bookmarkStart w:id="31" w:name="_Toc524712398"/>
-      <w:bookmarkStart w:id="32" w:name="_Poll_order_payment"/>
+      <w:bookmarkStart w:id="31" w:name="_Poll_order_payment"/>
+      <w:bookmarkStart w:id="32" w:name="_Toc524967997"/>
+      <w:bookmarkStart w:id="33" w:name="_Order_details"/>
+      <w:bookmarkEnd w:id="31"/>
+      <w:bookmarkEnd w:id="33"/>
+      <w:r>
+        <w:rPr>
+          <w:lang w:val="en-US"/>
+        </w:rPr>
+        <w:t>Order details</w:t>
+      </w:r>
       <w:bookmarkEnd w:id="32"/>
-      <w:r>
-        <w:rPr>
-          <w:lang w:val="en-US"/>
-        </w:rPr>
-        <w:t>Poll order payment status</w:t>
-      </w:r>
-      <w:bookmarkEnd w:id="31"/>
     </w:p>
     <w:p>
       <w:pPr>
@@ -7309,7 +7324,7 @@
         <w:rPr>
           <w:lang w:val="en-US"/>
         </w:rPr>
-        <w:t>poll_order_payment_status</w:t>
+        <w:t>order_details</w:t>
       </w:r>
       <w:proofErr w:type="spellEnd"/>
     </w:p>
@@ -7359,6 +7374,12 @@
           <w:lang w:val="en-US"/>
         </w:rPr>
         <w:t xml:space="preserve">, </w:t>
+      </w:r>
+      <w:r>
+        <w:rPr>
+          <w:lang w:val="en-US"/>
+        </w:rPr>
+        <w:t>and related data</w:t>
       </w:r>
     </w:p>
     <w:p>
@@ -7887,6 +7908,8 @@
           <w:lang w:val="en-US"/>
         </w:rPr>
       </w:pPr>
+      <w:bookmarkStart w:id="34" w:name="_Fund_account"/>
+      <w:bookmarkEnd w:id="34"/>
     </w:p>
     <w:p>
       <w:pPr>
@@ -7899,88 +7922,110 @@
           <w:lang w:val="en-US"/>
         </w:rPr>
       </w:pPr>
-      <w:bookmarkStart w:id="33" w:name="_Toc524712399"/>
-      <w:bookmarkStart w:id="34" w:name="_Fund_account"/>
-      <w:bookmarkEnd w:id="34"/>
-      <w:r>
-        <w:rPr>
-          <w:lang w:val="en-US"/>
-        </w:rPr>
-        <w:t>Fund account</w:t>
-      </w:r>
-      <w:bookmarkEnd w:id="33"/>
-    </w:p>
-    <w:p>
-      <w:pPr>
-        <w:rPr>
-          <w:lang w:val="en-US"/>
-        </w:rPr>
-      </w:pPr>
-    </w:p>
-    <w:p>
-      <w:pPr>
-        <w:rPr>
-          <w:lang w:val="en-US"/>
-        </w:rPr>
-      </w:pPr>
-      <w:r>
-        <w:rPr>
-          <w:lang w:val="en-US"/>
-        </w:rPr>
-        <w:t>parameter: public key of user account</w:t>
-      </w:r>
-    </w:p>
-    <w:p>
-      <w:pPr>
-        <w:rPr>
-          <w:lang w:val="en-US"/>
-        </w:rPr>
-      </w:pPr>
-      <w:r>
-        <w:rPr>
-          <w:lang w:val="en-US"/>
-        </w:rPr>
-        <w:t>server: if account does not exist =&gt; create account</w:t>
-      </w:r>
-    </w:p>
-    <w:p>
-      <w:pPr>
-        <w:rPr>
-          <w:lang w:val="en-US"/>
-        </w:rPr>
-      </w:pPr>
-      <w:r>
-        <w:rPr>
-          <w:lang w:val="en-US"/>
-        </w:rPr>
-        <w:t xml:space="preserve">if account exists =&gt; add </w:t>
+      <w:bookmarkStart w:id="35" w:name="_Get_payment_transaction"/>
+      <w:bookmarkStart w:id="36" w:name="_Toc524967998"/>
+      <w:bookmarkEnd w:id="35"/>
+      <w:r>
+        <w:rPr>
+          <w:lang w:val="en-US"/>
+        </w:rPr>
+        <w:t>Get payment transaction</w:t>
+      </w:r>
+      <w:bookmarkEnd w:id="36"/>
+    </w:p>
+    <w:p>
+      <w:pPr>
+        <w:rPr>
+          <w:lang w:val="en-US"/>
+        </w:rPr>
+      </w:pPr>
+    </w:p>
+    <w:p>
+      <w:pPr>
+        <w:rPr>
+          <w:lang w:val="en-US"/>
+        </w:rPr>
+      </w:pPr>
+      <w:r>
+        <w:rPr>
+          <w:lang w:val="en-US"/>
+        </w:rPr>
+        <w:t xml:space="preserve">parameter: </w:t>
       </w:r>
       <w:proofErr w:type="spellStart"/>
       <w:r>
         <w:rPr>
           <w:lang w:val="en-US"/>
         </w:rPr>
-        <w:t>xlm</w:t>
+        <w:t>order_id</w:t>
       </w:r>
       <w:proofErr w:type="spellEnd"/>
-      <w:r>
-        <w:rPr>
-          <w:lang w:val="en-US"/>
-        </w:rPr>
-        <w:t xml:space="preserve"> so that the client can add trustline</w:t>
-      </w:r>
-    </w:p>
-    <w:p>
-      <w:pPr>
-        <w:rPr>
-          <w:lang w:val="en-US"/>
-        </w:rPr>
-      </w:pPr>
-      <w:r>
-        <w:rPr>
-          <w:lang w:val="en-US"/>
-        </w:rPr>
-        <w:t>returns: error/success</w:t>
+    </w:p>
+    <w:p>
+      <w:pPr>
+        <w:rPr>
+          <w:lang w:val="en-US"/>
+        </w:rPr>
+      </w:pPr>
+      <w:r>
+        <w:rPr>
+          <w:lang w:val="en-US"/>
+        </w:rPr>
+        <w:t>return: transaction</w:t>
+      </w:r>
+    </w:p>
+    <w:p>
+      <w:pPr>
+        <w:rPr>
+          <w:lang w:val="en-US"/>
+        </w:rPr>
+      </w:pPr>
+      <w:r>
+        <w:rPr>
+          <w:lang w:val="en-US"/>
+        </w:rPr>
+        <w:t xml:space="preserve">-&gt; client (request </w:t>
+      </w:r>
+      <w:proofErr w:type="spellStart"/>
+      <w:r>
+        <w:rPr>
+          <w:lang w:val="en-US"/>
+        </w:rPr>
+        <w:t>pwd</w:t>
+      </w:r>
+      <w:proofErr w:type="spellEnd"/>
+      <w:r>
+        <w:rPr>
+          <w:lang w:val="en-US"/>
+        </w:rPr>
+        <w:t xml:space="preserve"> - if not already) sign transaction received from server</w:t>
+      </w:r>
+    </w:p>
+    <w:p>
+      <w:pPr>
+        <w:rPr>
+          <w:lang w:val="en-US"/>
+        </w:rPr>
+      </w:pPr>
+      <w:r>
+        <w:rPr>
+          <w:lang w:val="en-US"/>
+        </w:rPr>
+        <w:t>-&gt; send back to server using interface: "</w:t>
+      </w:r>
+      <w:proofErr w:type="spellStart"/>
+      <w:r>
+        <w:rPr>
+          <w:lang w:val="en-US"/>
+        </w:rPr>
+        <w:t>execute_payment_transaction</w:t>
+      </w:r>
+      <w:proofErr w:type="spellEnd"/>
+      <w:r>
+        <w:rPr>
+          <w:lang w:val="en-US"/>
+        </w:rPr>
+        <w:t>"</w:t>
       </w:r>
     </w:p>
     <w:p>
@@ -8001,110 +8046,68 @@
           <w:lang w:val="en-US"/>
         </w:rPr>
       </w:pPr>
-      <w:bookmarkStart w:id="35" w:name="_Toc524712400"/>
-      <w:bookmarkStart w:id="36" w:name="_Get_payment_transaction"/>
-      <w:bookmarkEnd w:id="36"/>
-      <w:r>
-        <w:rPr>
-          <w:lang w:val="en-US"/>
-        </w:rPr>
-        <w:t>Get payment transaction</w:t>
-      </w:r>
-      <w:bookmarkEnd w:id="35"/>
-    </w:p>
-    <w:p>
-      <w:pPr>
-        <w:rPr>
-          <w:lang w:val="en-US"/>
-        </w:rPr>
-      </w:pPr>
-    </w:p>
-    <w:p>
-      <w:pPr>
-        <w:rPr>
-          <w:lang w:val="en-US"/>
-        </w:rPr>
-      </w:pPr>
-      <w:r>
-        <w:rPr>
-          <w:lang w:val="en-US"/>
-        </w:rPr>
-        <w:t xml:space="preserve">parameter: </w:t>
+      <w:bookmarkStart w:id="37" w:name="_Execute_payment_transaction"/>
+      <w:bookmarkStart w:id="38" w:name="_Toc524967999"/>
+      <w:bookmarkEnd w:id="37"/>
+      <w:r>
+        <w:rPr>
+          <w:lang w:val="en-US"/>
+        </w:rPr>
+        <w:t>Execute payment transaction</w:t>
+      </w:r>
+      <w:bookmarkEnd w:id="38"/>
+    </w:p>
+    <w:p>
+      <w:pPr>
+        <w:rPr>
+          <w:lang w:val="en-US"/>
+        </w:rPr>
+      </w:pPr>
+    </w:p>
+    <w:p>
+      <w:pPr>
+        <w:rPr>
+          <w:lang w:val="en-US"/>
+        </w:rPr>
+      </w:pPr>
+      <w:r>
+        <w:rPr>
+          <w:lang w:val="en-US"/>
+        </w:rPr>
+        <w:t>parameter: signed transaction</w:t>
+      </w:r>
+    </w:p>
+    <w:p>
+      <w:pPr>
+        <w:rPr>
+          <w:lang w:val="en-US"/>
+        </w:rPr>
+      </w:pPr>
+      <w:r>
+        <w:rPr>
+          <w:lang w:val="en-US"/>
+        </w:rPr>
+        <w:t>return: success (+ order details, status is now "completed" + stel</w:t>
+      </w:r>
+      <w:r>
+        <w:rPr>
+          <w:lang w:val="en-US"/>
+        </w:rPr>
+        <w:t xml:space="preserve">lar </w:t>
       </w:r>
       <w:proofErr w:type="spellStart"/>
       <w:r>
         <w:rPr>
           <w:lang w:val="en-US"/>
         </w:rPr>
-        <w:t>order_id</w:t>
+        <w:t>ico</w:t>
       </w:r>
       <w:proofErr w:type="spellEnd"/>
-    </w:p>
-    <w:p>
-      <w:pPr>
-        <w:rPr>
-          <w:lang w:val="en-US"/>
-        </w:rPr>
-      </w:pPr>
-      <w:r>
-        <w:rPr>
-          <w:lang w:val="en-US"/>
-        </w:rPr>
-        <w:t>return: transaction</w:t>
-      </w:r>
-    </w:p>
-    <w:p>
-      <w:pPr>
-        <w:rPr>
-          <w:lang w:val="en-US"/>
-        </w:rPr>
-      </w:pPr>
-      <w:r>
-        <w:rPr>
-          <w:lang w:val="en-US"/>
-        </w:rPr>
-        <w:t xml:space="preserve">-&gt; client (request </w:t>
-      </w:r>
-      <w:proofErr w:type="spellStart"/>
-      <w:r>
-        <w:rPr>
-          <w:lang w:val="en-US"/>
-        </w:rPr>
-        <w:t>pwd</w:t>
-      </w:r>
-      <w:proofErr w:type="spellEnd"/>
-      <w:r>
-        <w:rPr>
-          <w:lang w:val="en-US"/>
-        </w:rPr>
-        <w:t xml:space="preserve"> - if not already) sign transaction received from server</w:t>
-      </w:r>
-    </w:p>
-    <w:p>
-      <w:pPr>
-        <w:rPr>
-          <w:lang w:val="en-US"/>
-        </w:rPr>
-      </w:pPr>
-      <w:r>
-        <w:rPr>
-          <w:lang w:val="en-US"/>
-        </w:rPr>
-        <w:t>-&gt; send back to server using interface: "</w:t>
-      </w:r>
-      <w:proofErr w:type="spellStart"/>
-      <w:r>
-        <w:rPr>
-          <w:lang w:val="en-US"/>
-        </w:rPr>
-        <w:t>execute_payment_transaction</w:t>
-      </w:r>
-      <w:proofErr w:type="spellEnd"/>
-      <w:r>
-        <w:rPr>
-          <w:lang w:val="en-US"/>
-        </w:rPr>
-        <w:t>"</w:t>
+      <w:r>
+        <w:rPr>
+          <w:lang w:val="en-US"/>
+        </w:rPr>
+        <w:t xml:space="preserve"> token transaction id) </w:t>
       </w:r>
     </w:p>
     <w:p>
@@ -8125,98 +8128,80 @@
           <w:lang w:val="en-US"/>
         </w:rPr>
       </w:pPr>
-      <w:bookmarkStart w:id="37" w:name="_Toc524712401"/>
-      <w:bookmarkStart w:id="38" w:name="_Execute_payment_transaction"/>
-      <w:bookmarkEnd w:id="38"/>
-      <w:r>
-        <w:rPr>
-          <w:lang w:val="en-US"/>
-        </w:rPr>
-        <w:t>Execute payment transaction</w:t>
-      </w:r>
-      <w:bookmarkEnd w:id="37"/>
-    </w:p>
-    <w:p>
-      <w:pPr>
-        <w:rPr>
-          <w:lang w:val="en-US"/>
-        </w:rPr>
-      </w:pPr>
-    </w:p>
-    <w:p>
-      <w:pPr>
-        <w:rPr>
-          <w:lang w:val="en-US"/>
-        </w:rPr>
-      </w:pPr>
-      <w:r>
-        <w:rPr>
-          <w:lang w:val="en-US"/>
-        </w:rPr>
-        <w:t>parameter: signed transaction</w:t>
-      </w:r>
-    </w:p>
-    <w:p>
-      <w:pPr>
-        <w:rPr>
-          <w:lang w:val="en-US"/>
-        </w:rPr>
-      </w:pPr>
-      <w:r>
-        <w:rPr>
-          <w:lang w:val="en-US"/>
-        </w:rPr>
-        <w:t>return: success (+ order details, status is now "completed" + stel</w:t>
-      </w:r>
-      <w:r>
-        <w:rPr>
-          <w:lang w:val="en-US"/>
-        </w:rPr>
-        <w:t xml:space="preserve">lar </w:t>
-      </w:r>
+      <w:bookmarkStart w:id="39" w:name="_Get_orders"/>
+      <w:bookmarkStart w:id="40" w:name="_Toc524968000"/>
+      <w:bookmarkEnd w:id="39"/>
+      <w:r>
+        <w:rPr>
+          <w:lang w:val="en-US"/>
+        </w:rPr>
+        <w:t>Get order</w:t>
+      </w:r>
+      <w:r>
+        <w:rPr>
+          <w:lang w:val="en-US"/>
+        </w:rPr>
+        <w:t xml:space="preserve"> list</w:t>
+      </w:r>
+      <w:bookmarkEnd w:id="40"/>
+    </w:p>
+    <w:p>
+      <w:pPr>
+        <w:ind w:left="360"/>
+        <w:rPr>
+          <w:lang w:val="en-US"/>
+        </w:rPr>
+      </w:pPr>
+    </w:p>
+    <w:p>
+      <w:pPr>
+        <w:ind w:left="360"/>
+        <w:rPr>
+          <w:lang w:val="en-US"/>
+        </w:rPr>
+      </w:pPr>
       <w:proofErr w:type="spellStart"/>
       <w:r>
         <w:rPr>
           <w:lang w:val="en-US"/>
         </w:rPr>
-        <w:t>ico</w:t>
+        <w:t>param</w:t>
       </w:r>
       <w:proofErr w:type="spellEnd"/>
       <w:r>
         <w:rPr>
           <w:lang w:val="en-US"/>
         </w:rPr>
-        <w:t xml:space="preserve"> token transaction id) </w:t>
-      </w:r>
-    </w:p>
-    <w:p>
-      <w:pPr>
-        <w:rPr>
-          <w:lang w:val="en-US"/>
-        </w:rPr>
-      </w:pPr>
-    </w:p>
-    <w:p>
-      <w:pPr>
-        <w:pStyle w:val="Heading2"/>
-        <w:numPr>
-          <w:ilvl w:val="1"/>
-          <w:numId w:val="1"/>
-        </w:numPr>
-        <w:rPr>
-          <w:lang w:val="en-US"/>
-        </w:rPr>
-      </w:pPr>
-      <w:bookmarkStart w:id="39" w:name="_Toc524712402"/>
-      <w:bookmarkStart w:id="40" w:name="_Get_orders"/>
-      <w:bookmarkEnd w:id="40"/>
-      <w:r>
-        <w:rPr>
-          <w:lang w:val="en-US"/>
-        </w:rPr>
-        <w:t>Get orders</w:t>
-      </w:r>
-      <w:bookmarkEnd w:id="39"/>
+        <w:t xml:space="preserve"> optional </w:t>
+      </w:r>
+      <w:proofErr w:type="spellStart"/>
+      <w:r>
+        <w:rPr>
+          <w:lang w:val="en-US"/>
+        </w:rPr>
+        <w:t>ico_phase</w:t>
+      </w:r>
+      <w:proofErr w:type="spellEnd"/>
+      <w:r>
+        <w:rPr>
+          <w:lang w:val="en-US"/>
+        </w:rPr>
+        <w:t xml:space="preserve">, </w:t>
+      </w:r>
+      <w:proofErr w:type="spellStart"/>
+      <w:r>
+        <w:rPr>
+          <w:lang w:val="en-US"/>
+        </w:rPr>
+        <w:t>order_status</w:t>
+      </w:r>
+      <w:proofErr w:type="spellEnd"/>
+      <w:r>
+        <w:rPr>
+          <w:lang w:val="en-US"/>
+        </w:rPr>
+        <w:t xml:space="preserve"> </w:t>
+      </w:r>
     </w:p>
     <w:p>
       <w:pPr>
@@ -8225,6 +8210,12 @@
           <w:lang w:val="en-US"/>
         </w:rPr>
       </w:pPr>
+      <w:r>
+        <w:rPr>
+          <w:lang w:val="en-US"/>
+        </w:rPr>
+        <w:t>to get the order details call the poll interface</w:t>
+      </w:r>
     </w:p>
     <w:p>
       <w:pPr>
@@ -8233,62 +8224,6 @@
           <w:lang w:val="en-US"/>
         </w:rPr>
       </w:pPr>
-      <w:proofErr w:type="spellStart"/>
-      <w:r>
-        <w:rPr>
-          <w:lang w:val="en-US"/>
-        </w:rPr>
-        <w:t>param</w:t>
-      </w:r>
-      <w:proofErr w:type="spellEnd"/>
-      <w:r>
-        <w:rPr>
-          <w:lang w:val="en-US"/>
-        </w:rPr>
-        <w:t xml:space="preserve"> optional </w:t>
-      </w:r>
-      <w:proofErr w:type="spellStart"/>
-      <w:r>
-        <w:rPr>
-          <w:lang w:val="en-US"/>
-        </w:rPr>
-        <w:t>ico_phase</w:t>
-      </w:r>
-      <w:proofErr w:type="spellEnd"/>
-      <w:r>
-        <w:rPr>
-          <w:lang w:val="en-US"/>
-        </w:rPr>
-        <w:t xml:space="preserve">, </w:t>
-      </w:r>
-      <w:proofErr w:type="spellStart"/>
-      <w:r>
-        <w:rPr>
-          <w:lang w:val="en-US"/>
-        </w:rPr>
-        <w:t>order_status</w:t>
-      </w:r>
-      <w:proofErr w:type="spellEnd"/>
-      <w:r>
-        <w:rPr>
-          <w:lang w:val="en-US"/>
-        </w:rPr>
-        <w:t xml:space="preserve"> </w:t>
-      </w:r>
-    </w:p>
-    <w:p>
-      <w:pPr>
-        <w:ind w:left="360"/>
-        <w:rPr>
-          <w:lang w:val="en-US"/>
-        </w:rPr>
-      </w:pPr>
-      <w:r>
-        <w:rPr>
-          <w:lang w:val="en-US"/>
-        </w:rPr>
-        <w:t>to get the order details call the poll interface</w:t>
-      </w:r>
     </w:p>
     <w:p>
       <w:pPr>
@@ -8301,12 +8236,11 @@
           <w:lang w:val="en-US"/>
         </w:rPr>
       </w:pPr>
-      <w:bookmarkStart w:id="41" w:name="_Toc524712403"/>
-      <w:r>
-        <w:rPr>
-          <w:lang w:val="en-US"/>
-        </w:rPr>
-        <w:lastRenderedPageBreak/>
+      <w:bookmarkStart w:id="41" w:name="_Toc524968001"/>
+      <w:r>
+        <w:rPr>
+          <w:lang w:val="en-US"/>
+        </w:rPr>
         <w:t>Images</w:t>
       </w:r>
       <w:bookmarkEnd w:id="41"/>
@@ -8318,8 +8252,6 @@
         </w:rPr>
       </w:pPr>
     </w:p>
-    <w:bookmarkStart w:id="42" w:name="_GoBack"/>
-    <w:bookmarkEnd w:id="42"/>
     <w:p>
       <w:pPr>
         <w:pStyle w:val="TableofFigures"/>
@@ -8351,7 +8283,7 @@
         </w:rPr>
         <w:fldChar w:fldCharType="separate"/>
       </w:r>
-      <w:hyperlink w:anchor="_Toc524712598" w:history="1">
+      <w:hyperlink w:anchor="_Toc524967893" w:history="1">
         <w:r>
           <w:rPr>
             <w:rStyle w:val="Hyperlink"/>
@@ -8379,7 +8311,7 @@
             <w:noProof/>
             <w:webHidden/>
           </w:rPr>
-          <w:instrText xml:space="preserve"> PAGEREF _Toc524712598 \h </w:instrText>
+          <w:instrText xml:space="preserve"> PAGEREF _Toc524967893 \h </w:instrText>
         </w:r>
         <w:r>
           <w:rPr>
@@ -8423,7 +8355,7 @@
           <w:szCs w:val="24"/>
         </w:rPr>
       </w:pPr>
-      <w:hyperlink w:anchor="_Toc524712599" w:history="1">
+      <w:hyperlink w:anchor="_Toc524967894" w:history="1">
         <w:r>
           <w:rPr>
             <w:rStyle w:val="Hyperlink"/>
@@ -8451,7 +8383,7 @@
             <w:noProof/>
             <w:webHidden/>
           </w:rPr>
-          <w:instrText xml:space="preserve"> PAGEREF _Toc524712599 \h </w:instrText>
+          <w:instrText xml:space="preserve"> PAGEREF _Toc524967894 \h </w:instrText>
         </w:r>
         <w:r>
           <w:rPr>
@@ -8495,7 +8427,7 @@
           <w:szCs w:val="24"/>
         </w:rPr>
       </w:pPr>
-      <w:hyperlink w:anchor="_Toc524712600" w:history="1">
+      <w:hyperlink w:anchor="_Toc524967895" w:history="1">
         <w:r>
           <w:rPr>
             <w:rStyle w:val="Hyperlink"/>
@@ -8523,7 +8455,7 @@
             <w:noProof/>
             <w:webHidden/>
           </w:rPr>
-          <w:instrText xml:space="preserve"> PAGEREF _Toc524712600 \h </w:instrText>
+          <w:instrText xml:space="preserve"> PAGEREF _Toc524967895 \h </w:instrText>
         </w:r>
         <w:r>
           <w:rPr>
@@ -8567,7 +8499,7 @@
           <w:szCs w:val="24"/>
         </w:rPr>
       </w:pPr>
-      <w:hyperlink w:anchor="_Toc524712601" w:history="1">
+      <w:hyperlink w:anchor="_Toc524967896" w:history="1">
         <w:r>
           <w:rPr>
             <w:rStyle w:val="Hyperlink"/>
@@ -8595,7 +8527,7 @@
             <w:noProof/>
             <w:webHidden/>
           </w:rPr>
-          <w:instrText xml:space="preserve"> PAGEREF _Toc524712601 \h </w:instrText>
+          <w:instrText xml:space="preserve"> PAGEREF _Toc524967896 \h </w:instrText>
         </w:r>
         <w:r>
           <w:rPr>
@@ -8639,7 +8571,7 @@
           <w:szCs w:val="24"/>
         </w:rPr>
       </w:pPr>
-      <w:hyperlink w:anchor="_Toc524712602" w:history="1">
+      <w:hyperlink w:anchor="_Toc524967897" w:history="1">
         <w:r>
           <w:rPr>
             <w:rStyle w:val="Hyperlink"/>
@@ -8667,7 +8599,7 @@
             <w:noProof/>
             <w:webHidden/>
           </w:rPr>
-          <w:instrText xml:space="preserve"> PAGEREF _Toc524712602 \h </w:instrText>
+          <w:instrText xml:space="preserve"> PAGEREF _Toc524967897 \h </w:instrText>
         </w:r>
         <w:r>
           <w:rPr>
@@ -8711,7 +8643,7 @@
           <w:szCs w:val="24"/>
         </w:rPr>
       </w:pPr>
-      <w:hyperlink w:anchor="_Toc524712603" w:history="1">
+      <w:hyperlink w:anchor="_Toc524967898" w:history="1">
         <w:r>
           <w:rPr>
             <w:rStyle w:val="Hyperlink"/>
@@ -8739,7 +8671,7 @@
             <w:noProof/>
             <w:webHidden/>
           </w:rPr>
-          <w:instrText xml:space="preserve"> PAGEREF _Toc524712603 \h </w:instrText>
+          <w:instrText xml:space="preserve"> PAGEREF _Toc524967898 \h </w:instrText>
         </w:r>
         <w:r>
           <w:rPr>
@@ -8783,7 +8715,7 @@
           <w:szCs w:val="24"/>
         </w:rPr>
       </w:pPr>
-      <w:hyperlink w:anchor="_Toc524712604" w:history="1">
+      <w:hyperlink w:anchor="_Toc524967899" w:history="1">
         <w:r>
           <w:rPr>
             <w:rStyle w:val="Hyperlink"/>
@@ -8811,7 +8743,7 @@
             <w:noProof/>
             <w:webHidden/>
           </w:rPr>
-          <w:instrText xml:space="preserve"> PAGEREF _Toc524712604 \h </w:instrText>
+          <w:instrText xml:space="preserve"> PAGEREF _Toc524967899 \h </w:instrText>
         </w:r>
         <w:r>
           <w:rPr>
@@ -8855,14 +8787,14 @@
           <w:szCs w:val="24"/>
         </w:rPr>
       </w:pPr>
-      <w:hyperlink w:anchor="_Toc524712605" w:history="1">
+      <w:hyperlink w:anchor="_Toc524967900" w:history="1">
         <w:r>
           <w:rPr>
             <w:rStyle w:val="Hyperlink"/>
             <w:noProof/>
             <w:lang w:val="en-US"/>
           </w:rPr>
-          <w:t>Image 8 –Mockup of web client order expired before payment received</w:t>
+          <w:t>Image 8 –Mockup of web client showing the payment received screen</w:t>
         </w:r>
         <w:r>
           <w:rPr>
@@ -8883,7 +8815,7 @@
             <w:noProof/>
             <w:webHidden/>
           </w:rPr>
-          <w:instrText xml:space="preserve"> PAGEREF _Toc524712605 \h </w:instrText>
+          <w:instrText xml:space="preserve"> PAGEREF _Toc524967900 \h </w:instrText>
         </w:r>
         <w:r>
           <w:rPr>
@@ -8927,14 +8859,14 @@
           <w:szCs w:val="24"/>
         </w:rPr>
       </w:pPr>
-      <w:hyperlink w:anchor="_Toc524712606" w:history="1">
+      <w:hyperlink w:anchor="_Toc524967901" w:history="1">
         <w:r>
           <w:rPr>
             <w:rStyle w:val="Hyperlink"/>
             <w:noProof/>
             <w:lang w:val="en-US"/>
           </w:rPr>
-          <w:t>Image 9 –Mockup of web client showing the payment received screen</w:t>
+          <w:t>Image 9 –Mockup of web client showing the requesting coins screen</w:t>
         </w:r>
         <w:r>
           <w:rPr>
@@ -8955,7 +8887,7 @@
             <w:noProof/>
             <w:webHidden/>
           </w:rPr>
-          <w:instrText xml:space="preserve"> PAGEREF _Toc524712606 \h </w:instrText>
+          <w:instrText xml:space="preserve"> PAGEREF _Toc524967901 \h </w:instrText>
         </w:r>
         <w:r>
           <w:rPr>
@@ -8999,14 +8931,14 @@
           <w:szCs w:val="24"/>
         </w:rPr>
       </w:pPr>
-      <w:hyperlink w:anchor="_Toc524712607" w:history="1">
+      <w:hyperlink w:anchor="_Toc524967902" w:history="1">
         <w:r>
           <w:rPr>
             <w:rStyle w:val="Hyperlink"/>
             <w:noProof/>
             <w:lang w:val="en-US"/>
           </w:rPr>
-          <w:t>Image 10 –Mockup of web client showing the requesting coins screen</w:t>
+          <w:t>Image 11 –Mockup of web client showing the order completed screen</w:t>
         </w:r>
         <w:r>
           <w:rPr>
@@ -9027,7 +8959,7 @@
             <w:noProof/>
             <w:webHidden/>
           </w:rPr>
-          <w:instrText xml:space="preserve"> PAGEREF _Toc524712607 \h </w:instrText>
+          <w:instrText xml:space="preserve"> PAGEREF _Toc524967902 \h </w:instrText>
         </w:r>
         <w:r>
           <w:rPr>
@@ -9071,14 +9003,14 @@
           <w:szCs w:val="24"/>
         </w:rPr>
       </w:pPr>
-      <w:hyperlink w:anchor="_Toc524712608" w:history="1">
+      <w:hyperlink w:anchor="_Toc524967903" w:history="1">
         <w:r>
           <w:rPr>
             <w:rStyle w:val="Hyperlink"/>
             <w:noProof/>
             <w:lang w:val="en-US"/>
           </w:rPr>
-          <w:t>Image 11 –Mockup of web client showing the order completed screen</w:t>
+          <w:t>Image 12 –Mockup of web client showing my orders screen</w:t>
         </w:r>
         <w:r>
           <w:rPr>
@@ -9099,7 +9031,7 @@
             <w:noProof/>
             <w:webHidden/>
           </w:rPr>
-          <w:instrText xml:space="preserve"> PAGEREF _Toc524712608 \h </w:instrText>
+          <w:instrText xml:space="preserve"> PAGEREF _Toc524967903 \h </w:instrText>
         </w:r>
         <w:r>
           <w:rPr>
@@ -9143,79 +9075,7 @@
           <w:szCs w:val="24"/>
         </w:rPr>
       </w:pPr>
-      <w:hyperlink w:anchor="_Toc524712609" w:history="1">
-        <w:r>
-          <w:rPr>
-            <w:rStyle w:val="Hyperlink"/>
-            <w:noProof/>
-            <w:lang w:val="en-US"/>
-          </w:rPr>
-          <w:t>Image 12 –Mockup of web client showing my orders screen</w:t>
-        </w:r>
-        <w:r>
-          <w:rPr>
-            <w:noProof/>
-            <w:webHidden/>
-          </w:rPr>
-          <w:tab/>
-        </w:r>
-        <w:r>
-          <w:rPr>
-            <w:noProof/>
-            <w:webHidden/>
-          </w:rPr>
-          <w:fldChar w:fldCharType="begin"/>
-        </w:r>
-        <w:r>
-          <w:rPr>
-            <w:noProof/>
-            <w:webHidden/>
-          </w:rPr>
-          <w:instrText xml:space="preserve"> PAGEREF _Toc524712609 \h </w:instrText>
-        </w:r>
-        <w:r>
-          <w:rPr>
-            <w:noProof/>
-            <w:webHidden/>
-          </w:rPr>
-        </w:r>
-        <w:r>
-          <w:rPr>
-            <w:noProof/>
-            <w:webHidden/>
-          </w:rPr>
-          <w:fldChar w:fldCharType="separate"/>
-        </w:r>
-        <w:r>
-          <w:rPr>
-            <w:noProof/>
-            <w:webHidden/>
-          </w:rPr>
-          <w:t>17</w:t>
-        </w:r>
-        <w:r>
-          <w:rPr>
-            <w:noProof/>
-            <w:webHidden/>
-          </w:rPr>
-          <w:fldChar w:fldCharType="end"/>
-        </w:r>
-      </w:hyperlink>
-    </w:p>
-    <w:p>
-      <w:pPr>
-        <w:pStyle w:val="TableofFigures"/>
-        <w:tabs>
-          <w:tab w:val="right" w:leader="dot" w:pos="9736"/>
-        </w:tabs>
-        <w:rPr>
-          <w:rFonts w:eastAsiaTheme="minorEastAsia"/>
-          <w:noProof/>
-          <w:sz w:val="24"/>
-          <w:szCs w:val="24"/>
-        </w:rPr>
-      </w:pPr>
-      <w:hyperlink w:anchor="_Toc524712610" w:history="1">
+      <w:hyperlink w:anchor="_Toc524967904" w:history="1">
         <w:r>
           <w:rPr>
             <w:rStyle w:val="Hyperlink"/>
@@ -9243,7 +9103,7 @@
             <w:noProof/>
             <w:webHidden/>
           </w:rPr>
-          <w:instrText xml:space="preserve"> PAGEREF _Toc524712610 \h </w:instrText>
+          <w:instrText xml:space="preserve"> PAGEREF _Toc524967904 \h </w:instrText>
         </w:r>
         <w:r>
           <w:rPr>
@@ -9263,7 +9123,7 @@
             <w:noProof/>
             <w:webHidden/>
           </w:rPr>
-          <w:t>19</w:t>
+          <w:t>18</w:t>
         </w:r>
         <w:r>
           <w:rPr>
@@ -9292,10 +9152,10 @@
       </w:r>
     </w:p>
     <w:sectPr>
-      <w:headerReference w:type="default" r:id="rId22"/>
-      <w:footerReference w:type="default" r:id="rId23"/>
-      <w:headerReference w:type="first" r:id="rId24"/>
-      <w:footerReference w:type="first" r:id="rId25"/>
+      <w:headerReference w:type="default" r:id="rId21"/>
+      <w:footerReference w:type="default" r:id="rId22"/>
+      <w:headerReference w:type="first" r:id="rId23"/>
+      <w:footerReference w:type="first" r:id="rId24"/>
       <w:pgSz w:w="11906" w:h="16838"/>
       <w:pgMar w:top="1440" w:right="1080" w:bottom="1418" w:left="1080" w:header="708" w:footer="708" w:gutter="0"/>
       <w:cols w:space="708"/>
@@ -12252,7 +12112,7 @@
 </file>
 
 <file path=customXml/itemProps2.xml><?xml version="1.0" encoding="utf-8"?>
-<ds:datastoreItem xmlns:ds="http://schemas.openxmlformats.org/officeDocument/2006/customXml" ds:itemID="{45A95C6B-EBE2-2D4A-B244-949EA65248E7}">
+<ds:datastoreItem xmlns:ds="http://schemas.openxmlformats.org/officeDocument/2006/customXml" ds:itemID="{A9C100F8-480B-084A-A951-712BAADC1DE4}">
   <ds:schemaRefs>
     <ds:schemaRef ds:uri="http://schemas.openxmlformats.org/officeDocument/2006/bibliography"/>
   </ds:schemaRefs>

</xml_diff>